<commit_message>
working on the book again.
</commit_message>
<xml_diff>
--- a/Walter/TripReports/Book_00_Intro.docx
+++ b/Walter/TripReports/Book_00_Intro.docx
@@ -1,6 +1,6 @@
 
 <file path=word/document.xml><?xml version="1.0" encoding="utf-8"?>
-<w:document xmlns:wpc="http://schemas.microsoft.com/office/word/2010/wordprocessingCanvas" xmlns:mc="http://schemas.openxmlformats.org/markup-compatibility/2006" xmlns:o="urn:schemas-microsoft-com:office:office" xmlns:r="http://schemas.openxmlformats.org/officeDocument/2006/relationships" xmlns:m="http://schemas.openxmlformats.org/officeDocument/2006/math" xmlns:v="urn:schemas-microsoft-com:vml" xmlns:wp14="http://schemas.microsoft.com/office/word/2010/wordprocessingDrawing" xmlns:wp="http://schemas.openxmlformats.org/drawingml/2006/wordprocessingDrawing" xmlns:w10="urn:schemas-microsoft-com:office:word" xmlns:w="http://schemas.openxmlformats.org/wordprocessingml/2006/main" xmlns:w14="http://schemas.microsoft.com/office/word/2010/wordml" xmlns:wpg="http://schemas.microsoft.com/office/word/2010/wordprocessingGroup" xmlns:wpi="http://schemas.microsoft.com/office/word/2010/wordprocessingInk" xmlns:wne="http://schemas.microsoft.com/office/word/2006/wordml" xmlns:wps="http://schemas.microsoft.com/office/word/2010/wordprocessingShape" mc:Ignorable="w14 wp14">
+<w:document xmlns:wpc="http://schemas.microsoft.com/office/word/2010/wordprocessingCanvas" xmlns:cx="http://schemas.microsoft.com/office/drawing/2014/chartex" xmlns:cx1="http://schemas.microsoft.com/office/drawing/2015/9/8/chartex" xmlns:cx2="http://schemas.microsoft.com/office/drawing/2015/10/21/chartex" xmlns:cx3="http://schemas.microsoft.com/office/drawing/2016/5/9/chartex" xmlns:cx4="http://schemas.microsoft.com/office/drawing/2016/5/10/chartex" xmlns:cx5="http://schemas.microsoft.com/office/drawing/2016/5/11/chartex" xmlns:cx6="http://schemas.microsoft.com/office/drawing/2016/5/12/chartex" xmlns:cx7="http://schemas.microsoft.com/office/drawing/2016/5/13/chartex" xmlns:cx8="http://schemas.microsoft.com/office/drawing/2016/5/14/chartex" xmlns:mc="http://schemas.openxmlformats.org/markup-compatibility/2006" xmlns:aink="http://schemas.microsoft.com/office/drawing/2016/ink" xmlns:am3d="http://schemas.microsoft.com/office/drawing/2017/model3d" xmlns:o="urn:schemas-microsoft-com:office:office" xmlns:r="http://schemas.openxmlformats.org/officeDocument/2006/relationships" xmlns:m="http://schemas.openxmlformats.org/officeDocument/2006/math" xmlns:v="urn:schemas-microsoft-com:vml" xmlns:wp14="http://schemas.microsoft.com/office/word/2010/wordprocessingDrawing" xmlns:wp="http://schemas.openxmlformats.org/drawingml/2006/wordprocessingDrawing" xmlns:w10="urn:schemas-microsoft-com:office:word" xmlns:w="http://schemas.openxmlformats.org/wordprocessingml/2006/main" xmlns:w14="http://schemas.microsoft.com/office/word/2010/wordml" xmlns:w15="http://schemas.microsoft.com/office/word/2012/wordml" xmlns:w16cex="http://schemas.microsoft.com/office/word/2018/wordml/cex" xmlns:w16cid="http://schemas.microsoft.com/office/word/2016/wordml/cid" xmlns:w16="http://schemas.microsoft.com/office/word/2018/wordml" xmlns:w16se="http://schemas.microsoft.com/office/word/2015/wordml/symex" xmlns:wpg="http://schemas.microsoft.com/office/word/2010/wordprocessingGroup" xmlns:wpi="http://schemas.microsoft.com/office/word/2010/wordprocessingInk" xmlns:wne="http://schemas.microsoft.com/office/word/2006/wordml" xmlns:wps="http://schemas.microsoft.com/office/word/2010/wordprocessingShape" mc:Ignorable="w14 w15 w16se w16cid w16 w16cex wp14">
   <w:body>
     <w:p>
       <w:pPr>
@@ -626,27 +626,13 @@
         </w:rPr>
         <w:t xml:space="preserve">as of </w:t>
       </w:r>
-      <w:r>
-        <w:rPr>
-          <w:sz w:val="24"/>
-          <w:szCs w:val="24"/>
-        </w:rPr>
-        <w:t>September, 2020</w:t>
-      </w:r>
-      <w:r>
-        <w:rPr>
-          <w:sz w:val="24"/>
-          <w:szCs w:val="24"/>
-        </w:rPr>
-        <w:t xml:space="preserve"> likely </w:t>
-      </w:r>
       <w:proofErr w:type="gramStart"/>
       <w:r>
         <w:rPr>
           <w:sz w:val="24"/>
           <w:szCs w:val="24"/>
         </w:rPr>
-        <w:t>under</w:t>
+        <w:t>September,</w:t>
       </w:r>
       <w:proofErr w:type="gramEnd"/>
       <w:r>
@@ -654,7 +640,14 @@
           <w:sz w:val="24"/>
           <w:szCs w:val="24"/>
         </w:rPr>
-        <w:t xml:space="preserve"> 3</w:t>
+        <w:t xml:space="preserve"> 2020</w:t>
+      </w:r>
+      <w:r>
+        <w:rPr>
+          <w:sz w:val="24"/>
+          <w:szCs w:val="24"/>
+        </w:rPr>
+        <w:t xml:space="preserve"> likely under 3</w:t>
       </w:r>
       <w:r>
         <w:rPr>
@@ -1476,7 +1469,21 @@
           <w:sz w:val="24"/>
           <w:szCs w:val="24"/>
         </w:rPr>
-        <w:t xml:space="preserve">From the time I left home, in 1985, until the time I purchased my first home in 2006 I lived what is termed today a “minimalist” lifestyle. </w:t>
+        <w:t xml:space="preserve">From the time I left home, in 1985, until the time I purchased my first home in 2006 I lived what is termed today a “minimalist” lifestyle. With the difference being that I never went from having an excessive </w:t>
+      </w:r>
+      <w:r>
+        <w:rPr>
+          <w:sz w:val="24"/>
+          <w:szCs w:val="24"/>
+        </w:rPr>
+        <w:t>number</w:t>
+      </w:r>
+      <w:r>
+        <w:rPr>
+          <w:sz w:val="24"/>
+          <w:szCs w:val="24"/>
+        </w:rPr>
+        <w:t xml:space="preserve"> of things to downsizing – </w:t>
       </w:r>
       <w:proofErr w:type="gramStart"/>
       <w:r>
@@ -1484,9 +1491,16 @@
           <w:sz w:val="24"/>
           <w:szCs w:val="24"/>
         </w:rPr>
-        <w:t>With the difference being that I never went from having an excessive amount of things to downsizing – instead I simply just never owned a surplus of things.</w:t>
+        <w:t>instead</w:t>
       </w:r>
       <w:proofErr w:type="gramEnd"/>
+      <w:r>
+        <w:rPr>
+          <w:sz w:val="24"/>
+          <w:szCs w:val="24"/>
+        </w:rPr>
+        <w:t xml:space="preserve"> I simply just never owned a surplus of things.</w:t>
+      </w:r>
       <w:r>
         <w:rPr>
           <w:sz w:val="24"/>
@@ -3091,6 +3105,21 @@
           <w:szCs w:val="24"/>
         </w:rPr>
       </w:pPr>
+      <w:r>
+        <w:rPr>
+          <w:sz w:val="24"/>
+          <w:szCs w:val="24"/>
+        </w:rPr>
+        <w:br w:type="page"/>
+      </w:r>
+    </w:p>
+    <w:p>
+      <w:pPr>
+        <w:rPr>
+          <w:sz w:val="24"/>
+          <w:szCs w:val="24"/>
+        </w:rPr>
+      </w:pPr>
     </w:p>
     <w:p>
       <w:pPr>
@@ -3121,7 +3150,6 @@
           <w:sz w:val="24"/>
           <w:szCs w:val="24"/>
         </w:rPr>
-        <w:lastRenderedPageBreak/>
         <w:t xml:space="preserve">I did not share my US state highpointing goal with anyone else, and </w:t>
       </w:r>
       <w:r>
@@ -3160,154 +3188,193 @@
         </w:rPr>
         <w:t>(add a count here)</w:t>
       </w:r>
+      <w:r>
+        <w:rPr>
+          <w:sz w:val="24"/>
+          <w:szCs w:val="24"/>
+        </w:rPr>
+        <w:t xml:space="preserve">, </w:t>
+      </w:r>
+      <w:r>
+        <w:rPr>
+          <w:sz w:val="24"/>
+          <w:szCs w:val="24"/>
+        </w:rPr>
+        <w:t xml:space="preserve">nevertheless </w:t>
+      </w:r>
+      <w:r>
+        <w:rPr>
+          <w:sz w:val="24"/>
+          <w:szCs w:val="24"/>
+        </w:rPr>
+        <w:t>various</w:t>
+      </w:r>
+      <w:r>
+        <w:rPr>
+          <w:sz w:val="24"/>
+          <w:szCs w:val="24"/>
+        </w:rPr>
+        <w:t xml:space="preserve"> companions </w:t>
+      </w:r>
+      <w:r>
+        <w:rPr>
+          <w:sz w:val="24"/>
+          <w:szCs w:val="24"/>
+        </w:rPr>
+        <w:t>did</w:t>
+      </w:r>
+      <w:r>
+        <w:rPr>
+          <w:sz w:val="24"/>
+          <w:szCs w:val="24"/>
+        </w:rPr>
+        <w:t xml:space="preserve"> </w:t>
+      </w:r>
       <w:proofErr w:type="gramStart"/>
       <w:r>
         <w:rPr>
           <w:sz w:val="24"/>
           <w:szCs w:val="24"/>
         </w:rPr>
+        <w:t>joined</w:t>
+      </w:r>
+      <w:proofErr w:type="gramEnd"/>
+      <w:r>
+        <w:rPr>
+          <w:sz w:val="24"/>
+          <w:szCs w:val="24"/>
+        </w:rPr>
+        <w:t xml:space="preserve"> me on </w:t>
+      </w:r>
+      <w:r>
+        <w:rPr>
+          <w:sz w:val="24"/>
+          <w:szCs w:val="24"/>
+        </w:rPr>
+        <w:t xml:space="preserve">several of </w:t>
+      </w:r>
+      <w:r>
+        <w:rPr>
+          <w:sz w:val="24"/>
+          <w:szCs w:val="24"/>
+        </w:rPr>
+        <w:t xml:space="preserve">my </w:t>
+      </w:r>
+      <w:r>
+        <w:rPr>
+          <w:sz w:val="24"/>
+          <w:szCs w:val="24"/>
+        </w:rPr>
+        <w:t xml:space="preserve">highpointing </w:t>
+      </w:r>
+      <w:r>
+        <w:rPr>
+          <w:sz w:val="24"/>
+          <w:szCs w:val="24"/>
+        </w:rPr>
+        <w:t>adventures.</w:t>
+      </w:r>
+      <w:r>
+        <w:rPr>
+          <w:sz w:val="24"/>
+          <w:szCs w:val="24"/>
+        </w:rPr>
+        <w:t xml:space="preserve">  I pondered </w:t>
+      </w:r>
+      <w:proofErr w:type="gramStart"/>
+      <w:r>
+        <w:rPr>
+          <w:sz w:val="24"/>
+          <w:szCs w:val="24"/>
+        </w:rPr>
+        <w:t>whether or not</w:t>
+      </w:r>
+      <w:proofErr w:type="gramEnd"/>
+      <w:r>
+        <w:rPr>
+          <w:sz w:val="24"/>
+          <w:szCs w:val="24"/>
+        </w:rPr>
+        <w:t xml:space="preserve"> mention them by name, and </w:t>
+      </w:r>
+      <w:r>
+        <w:rPr>
+          <w:sz w:val="24"/>
+          <w:szCs w:val="24"/>
+        </w:rPr>
+        <w:t xml:space="preserve">with the first draft of this book </w:t>
+      </w:r>
+      <w:r>
+        <w:rPr>
+          <w:sz w:val="24"/>
+          <w:szCs w:val="24"/>
+        </w:rPr>
+        <w:t xml:space="preserve">I decided if someone was writing a book about an </w:t>
+      </w:r>
+      <w:r>
+        <w:rPr>
+          <w:sz w:val="24"/>
+          <w:szCs w:val="24"/>
+        </w:rPr>
+        <w:t>experience,</w:t>
+      </w:r>
+      <w:r>
+        <w:rPr>
+          <w:sz w:val="24"/>
+          <w:szCs w:val="24"/>
+        </w:rPr>
+        <w:t xml:space="preserve"> they had which involving me</w:t>
+      </w:r>
+      <w:r>
+        <w:rPr>
+          <w:sz w:val="24"/>
+          <w:szCs w:val="24"/>
+        </w:rPr>
         <w:t>,</w:t>
       </w:r>
+      <w:r>
+        <w:rPr>
+          <w:sz w:val="24"/>
+          <w:szCs w:val="24"/>
+        </w:rPr>
+        <w:t xml:space="preserve"> that I would appreciate remaining </w:t>
+      </w:r>
+      <w:r>
+        <w:rPr>
+          <w:sz w:val="24"/>
+          <w:szCs w:val="24"/>
+        </w:rPr>
+        <w:t>anonymous</w:t>
+      </w:r>
+      <w:r>
+        <w:rPr>
+          <w:sz w:val="24"/>
+          <w:szCs w:val="24"/>
+        </w:rPr>
+        <w:t>.</w:t>
+      </w:r>
+      <w:r>
+        <w:rPr>
+          <w:sz w:val="24"/>
+          <w:szCs w:val="24"/>
+        </w:rPr>
+        <w:t xml:space="preserve">  Nevertheless, months later as I proofread the first </w:t>
+      </w:r>
+      <w:proofErr w:type="gramStart"/>
+      <w:r>
+        <w:rPr>
+          <w:sz w:val="24"/>
+          <w:szCs w:val="24"/>
+        </w:rPr>
+        <w:t>draft</w:t>
+      </w:r>
       <w:proofErr w:type="gramEnd"/>
       <w:r>
         <w:rPr>
           <w:sz w:val="24"/>
           <w:szCs w:val="24"/>
         </w:rPr>
-        <w:t xml:space="preserve"> </w:t>
-      </w:r>
-      <w:r>
-        <w:rPr>
-          <w:sz w:val="24"/>
-          <w:szCs w:val="24"/>
-        </w:rPr>
-        <w:t xml:space="preserve">nevertheless </w:t>
-      </w:r>
-      <w:r>
-        <w:rPr>
-          <w:sz w:val="24"/>
-          <w:szCs w:val="24"/>
-        </w:rPr>
-        <w:t>various</w:t>
-      </w:r>
-      <w:r>
-        <w:rPr>
-          <w:sz w:val="24"/>
-          <w:szCs w:val="24"/>
-        </w:rPr>
-        <w:t xml:space="preserve"> companions </w:t>
-      </w:r>
-      <w:r>
-        <w:rPr>
-          <w:sz w:val="24"/>
-          <w:szCs w:val="24"/>
-        </w:rPr>
-        <w:t>did</w:t>
-      </w:r>
-      <w:r>
-        <w:rPr>
-          <w:sz w:val="24"/>
-          <w:szCs w:val="24"/>
-        </w:rPr>
-        <w:t xml:space="preserve"> joined me on </w:t>
-      </w:r>
-      <w:r>
-        <w:rPr>
-          <w:sz w:val="24"/>
-          <w:szCs w:val="24"/>
-        </w:rPr>
-        <w:t xml:space="preserve">several of </w:t>
-      </w:r>
-      <w:r>
-        <w:rPr>
-          <w:sz w:val="24"/>
-          <w:szCs w:val="24"/>
-        </w:rPr>
-        <w:t xml:space="preserve">my </w:t>
-      </w:r>
-      <w:r>
-        <w:rPr>
-          <w:sz w:val="24"/>
-          <w:szCs w:val="24"/>
-        </w:rPr>
-        <w:t xml:space="preserve">highpointing </w:t>
-      </w:r>
-      <w:r>
-        <w:rPr>
-          <w:sz w:val="24"/>
-          <w:szCs w:val="24"/>
-        </w:rPr>
-        <w:t>adventures.</w:t>
-      </w:r>
-      <w:r>
-        <w:rPr>
-          <w:sz w:val="24"/>
-          <w:szCs w:val="24"/>
-        </w:rPr>
-        <w:t xml:space="preserve">  I pondered whether or not mention them by name, and I decided if someone was writing a book about an experience they had which involving me that I would appreciate remaining </w:t>
-      </w:r>
-      <w:r>
-        <w:rPr>
-          <w:sz w:val="24"/>
-          <w:szCs w:val="24"/>
-        </w:rPr>
-        <w:t>anonymous</w:t>
-      </w:r>
-      <w:r>
-        <w:rPr>
-          <w:sz w:val="24"/>
-          <w:szCs w:val="24"/>
-        </w:rPr>
-        <w:t xml:space="preserve"> if I hadn’t given consent.  As such I</w:t>
-      </w:r>
-      <w:r>
-        <w:rPr>
-          <w:sz w:val="24"/>
-          <w:szCs w:val="24"/>
-        </w:rPr>
-        <w:t xml:space="preserve"> am extending that courtesy to my highpointing companions. Any </w:t>
-      </w:r>
-      <w:r>
-        <w:rPr>
-          <w:sz w:val="24"/>
-          <w:szCs w:val="24"/>
-        </w:rPr>
-        <w:t xml:space="preserve">partner’s </w:t>
-      </w:r>
-      <w:r>
-        <w:rPr>
-          <w:sz w:val="24"/>
-          <w:szCs w:val="24"/>
-        </w:rPr>
-        <w:t xml:space="preserve">names </w:t>
-      </w:r>
-      <w:r>
-        <w:rPr>
-          <w:sz w:val="24"/>
-          <w:szCs w:val="24"/>
-        </w:rPr>
-        <w:t>mentioned are</w:t>
-      </w:r>
-      <w:r>
-        <w:rPr>
-          <w:sz w:val="24"/>
-          <w:szCs w:val="24"/>
-        </w:rPr>
-        <w:t xml:space="preserve"> pseudonyms</w:t>
-      </w:r>
-      <w:r>
-        <w:rPr>
-          <w:sz w:val="24"/>
-          <w:szCs w:val="24"/>
-        </w:rPr>
-        <w:t xml:space="preserve"> unless consent was given</w:t>
-      </w:r>
-      <w:r>
-        <w:rPr>
-          <w:sz w:val="24"/>
-          <w:szCs w:val="24"/>
-        </w:rPr>
-        <w:t xml:space="preserve">. </w:t>
+        <w:t xml:space="preserve"> I realized it would be more complete and harmless to mention key companions by their actual name.</w:t>
       </w:r>
       <w:r>
         <w:rPr>
@@ -3321,66 +3388,22 @@
           <w:sz w:val="24"/>
           <w:szCs w:val="24"/>
         </w:rPr>
-        <w:t>Strangers</w:t>
-      </w:r>
-      <w:r>
-        <w:rPr>
-          <w:sz w:val="24"/>
-          <w:szCs w:val="24"/>
-        </w:rPr>
-        <w:t xml:space="preserve"> </w:t>
-      </w:r>
-      <w:r>
-        <w:rPr>
-          <w:sz w:val="24"/>
-          <w:szCs w:val="24"/>
-        </w:rPr>
-        <w:t>who I met and interacted with</w:t>
-      </w:r>
-      <w:r>
-        <w:rPr>
-          <w:sz w:val="24"/>
-          <w:szCs w:val="24"/>
-        </w:rPr>
-        <w:t xml:space="preserve"> during</w:t>
-      </w:r>
-      <w:r>
-        <w:rPr>
-          <w:sz w:val="24"/>
-          <w:szCs w:val="24"/>
-        </w:rPr>
-        <w:t xml:space="preserve"> my adventures, if I caught </w:t>
-      </w:r>
-      <w:r>
-        <w:rPr>
-          <w:sz w:val="24"/>
-          <w:szCs w:val="24"/>
-        </w:rPr>
-        <w:t>their</w:t>
-      </w:r>
-      <w:r>
-        <w:rPr>
-          <w:sz w:val="24"/>
-          <w:szCs w:val="24"/>
-        </w:rPr>
-        <w:t xml:space="preserve"> name</w:t>
-      </w:r>
-      <w:r>
-        <w:rPr>
-          <w:sz w:val="24"/>
-          <w:szCs w:val="24"/>
-        </w:rPr>
-        <w:t>s</w:t>
-      </w:r>
-      <w:r>
-        <w:rPr>
-          <w:sz w:val="24"/>
-          <w:szCs w:val="24"/>
-        </w:rPr>
-        <w:t>, I have mentioned by first name only.</w:t>
-      </w:r>
-      <w:bookmarkStart w:id="0" w:name="_GoBack"/>
-      <w:bookmarkEnd w:id="0"/>
+        <w:t xml:space="preserve">Most I have mentioned by </w:t>
+      </w:r>
+      <w:r>
+        <w:rPr>
+          <w:sz w:val="24"/>
+          <w:szCs w:val="24"/>
+        </w:rPr>
+        <w:t>first name only</w:t>
+      </w:r>
+      <w:r>
+        <w:rPr>
+          <w:sz w:val="24"/>
+          <w:szCs w:val="24"/>
+        </w:rPr>
+        <w:t>.</w:t>
+      </w:r>
     </w:p>
     <w:sectPr>
       <w:pgSz w:w="12240" w:h="15840"/>
@@ -3393,7 +3416,7 @@
 </file>
 
 <file path=word/styles.xml><?xml version="1.0" encoding="utf-8"?>
-<w:styles xmlns:mc="http://schemas.openxmlformats.org/markup-compatibility/2006" xmlns:r="http://schemas.openxmlformats.org/officeDocument/2006/relationships" xmlns:w="http://schemas.openxmlformats.org/wordprocessingml/2006/main" xmlns:w14="http://schemas.microsoft.com/office/word/2010/wordml" mc:Ignorable="w14">
+<w:styles xmlns:mc="http://schemas.openxmlformats.org/markup-compatibility/2006" xmlns:r="http://schemas.openxmlformats.org/officeDocument/2006/relationships" xmlns:w="http://schemas.openxmlformats.org/wordprocessingml/2006/main" xmlns:w14="http://schemas.microsoft.com/office/word/2010/wordml" xmlns:w15="http://schemas.microsoft.com/office/word/2012/wordml" xmlns:w16cex="http://schemas.microsoft.com/office/word/2018/wordml/cex" xmlns:w16cid="http://schemas.microsoft.com/office/word/2016/wordml/cid" xmlns:w16="http://schemas.microsoft.com/office/word/2018/wordml" xmlns:w16se="http://schemas.microsoft.com/office/word/2015/wordml/symex" mc:Ignorable="w14 w15 w16se w16cid w16 w16cex">
   <w:docDefaults>
     <w:rPrDefault>
       <w:rPr>
@@ -3409,381 +3432,383 @@
       </w:pPr>
     </w:pPrDefault>
   </w:docDefaults>
-  <w:latentStyles w:defLockedState="0" w:defUIPriority="99" w:defSemiHidden="1" w:defUnhideWhenUsed="1" w:defQFormat="0" w:count="267">
-    <w:lsdException w:name="Normal" w:semiHidden="0" w:uiPriority="0" w:unhideWhenUsed="0" w:qFormat="1"/>
-    <w:lsdException w:name="heading 1" w:semiHidden="0" w:uiPriority="9" w:unhideWhenUsed="0" w:qFormat="1"/>
-    <w:lsdException w:name="heading 2" w:uiPriority="9" w:qFormat="1"/>
-    <w:lsdException w:name="heading 3" w:uiPriority="9" w:qFormat="1"/>
-    <w:lsdException w:name="heading 4" w:uiPriority="9" w:qFormat="1"/>
-    <w:lsdException w:name="heading 5" w:uiPriority="9" w:qFormat="1"/>
-    <w:lsdException w:name="heading 6" w:uiPriority="9" w:qFormat="1"/>
-    <w:lsdException w:name="heading 7" w:uiPriority="9" w:qFormat="1"/>
-    <w:lsdException w:name="heading 8" w:uiPriority="9" w:qFormat="1"/>
-    <w:lsdException w:name="heading 9" w:uiPriority="9" w:qFormat="1"/>
-    <w:lsdException w:name="toc 1" w:uiPriority="39"/>
-    <w:lsdException w:name="toc 2" w:uiPriority="39"/>
-    <w:lsdException w:name="toc 3" w:uiPriority="39"/>
-    <w:lsdException w:name="toc 4" w:uiPriority="39"/>
-    <w:lsdException w:name="toc 5" w:uiPriority="39"/>
-    <w:lsdException w:name="toc 6" w:uiPriority="39"/>
-    <w:lsdException w:name="toc 7" w:uiPriority="39"/>
-    <w:lsdException w:name="toc 8" w:uiPriority="39"/>
-    <w:lsdException w:name="toc 9" w:uiPriority="39"/>
-    <w:lsdException w:name="caption" w:uiPriority="35" w:qFormat="1"/>
-    <w:lsdException w:name="Title" w:semiHidden="0" w:uiPriority="10" w:unhideWhenUsed="0" w:qFormat="1"/>
-    <w:lsdException w:name="Default Paragraph Font" w:uiPriority="1"/>
-    <w:lsdException w:name="Subtitle" w:semiHidden="0" w:uiPriority="11" w:unhideWhenUsed="0" w:qFormat="1"/>
-    <w:lsdException w:name="Strong" w:semiHidden="0" w:uiPriority="22" w:unhideWhenUsed="0" w:qFormat="1"/>
-    <w:lsdException w:name="Emphasis" w:semiHidden="0" w:uiPriority="20" w:unhideWhenUsed="0" w:qFormat="1"/>
-    <w:lsdException w:name="Table Grid" w:semiHidden="0" w:uiPriority="39" w:unhideWhenUsed="0"/>
-    <w:lsdException w:name="Placeholder Text" w:unhideWhenUsed="0"/>
-    <w:lsdException w:name="No Spacing" w:semiHidden="0" w:uiPriority="1" w:unhideWhenUsed="0" w:qFormat="1"/>
-    <w:lsdException w:name="Light Shading" w:semiHidden="0" w:uiPriority="60" w:unhideWhenUsed="0"/>
-    <w:lsdException w:name="Light List" w:semiHidden="0" w:uiPriority="61" w:unhideWhenUsed="0"/>
-    <w:lsdException w:name="Light Grid" w:semiHidden="0" w:uiPriority="62" w:unhideWhenUsed="0"/>
-    <w:lsdException w:name="Medium Shading 1" w:semiHidden="0" w:uiPriority="63" w:unhideWhenUsed="0"/>
-    <w:lsdException w:name="Medium Shading 2" w:semiHidden="0" w:uiPriority="64" w:unhideWhenUsed="0"/>
-    <w:lsdException w:name="Medium List 1" w:semiHidden="0" w:uiPriority="65" w:unhideWhenUsed="0"/>
-    <w:lsdException w:name="Medium List 2" w:semiHidden="0" w:uiPriority="66" w:unhideWhenUsed="0"/>
-    <w:lsdException w:name="Medium Grid 1" w:semiHidden="0" w:uiPriority="67" w:unhideWhenUsed="0"/>
-    <w:lsdException w:name="Medium Grid 2" w:semiHidden="0" w:uiPriority="68" w:unhideWhenUsed="0"/>
-    <w:lsdException w:name="Medium Grid 3" w:semiHidden="0" w:uiPriority="69" w:unhideWhenUsed="0"/>
-    <w:lsdException w:name="Dark List" w:semiHidden="0" w:uiPriority="70" w:unhideWhenUsed="0"/>
-    <w:lsdException w:name="Colorful Shading" w:semiHidden="0" w:uiPriority="71" w:unhideWhenUsed="0"/>
-    <w:lsdException w:name="Colorful List" w:semiHidden="0" w:uiPriority="72" w:unhideWhenUsed="0"/>
-    <w:lsdException w:name="Colorful Grid" w:semiHidden="0" w:uiPriority="73" w:unhideWhenUsed="0"/>
-    <w:lsdException w:name="Light Shading Accent 1" w:semiHidden="0" w:uiPriority="60" w:unhideWhenUsed="0"/>
-    <w:lsdException w:name="Light List Accent 1" w:semiHidden="0" w:uiPriority="61" w:unhideWhenUsed="0"/>
-    <w:lsdException w:name="Light Grid Accent 1" w:semiHidden="0" w:uiPriority="62" w:unhideWhenUsed="0"/>
-    <w:lsdException w:name="Medium Shading 1 Accent 1" w:semiHidden="0" w:uiPriority="63" w:unhideWhenUsed="0"/>
-    <w:lsdException w:name="Medium Shading 2 Accent 1" w:semiHidden="0" w:uiPriority="64" w:unhideWhenUsed="0"/>
-    <w:lsdException w:name="Medium List 1 Accent 1" w:semiHidden="0" w:uiPriority="65" w:unhideWhenUsed="0"/>
-    <w:lsdException w:name="Revision" w:unhideWhenUsed="0"/>
-    <w:lsdException w:name="List Paragraph" w:semiHidden="0" w:uiPriority="34" w:unhideWhenUsed="0" w:qFormat="1"/>
-    <w:lsdException w:name="Quote" w:semiHidden="0" w:uiPriority="29" w:unhideWhenUsed="0" w:qFormat="1"/>
-    <w:lsdException w:name="Intense Quote" w:semiHidden="0" w:uiPriority="30" w:unhideWhenUsed="0" w:qFormat="1"/>
-    <w:lsdException w:name="Medium List 2 Accent 1" w:semiHidden="0" w:uiPriority="66" w:unhideWhenUsed="0"/>
-    <w:lsdException w:name="Medium Grid 1 Accent 1" w:semiHidden="0" w:uiPriority="67" w:unhideWhenUsed="0"/>
-    <w:lsdException w:name="Medium Grid 2 Accent 1" w:semiHidden="0" w:uiPriority="68" w:unhideWhenUsed="0"/>
-    <w:lsdException w:name="Medium Grid 3 Accent 1" w:semiHidden="0" w:uiPriority="69" w:unhideWhenUsed="0"/>
-    <w:lsdException w:name="Dark List Accent 1" w:semiHidden="0" w:uiPriority="70" w:unhideWhenUsed="0"/>
-    <w:lsdException w:name="Colorful Shading Accent 1" w:semiHidden="0" w:uiPriority="71" w:unhideWhenUsed="0"/>
-    <w:lsdException w:name="Colorful List Accent 1" w:semiHidden="0" w:uiPriority="72" w:unhideWhenUsed="0"/>
-    <w:lsdException w:name="Colorful Grid Accent 1" w:semiHidden="0" w:uiPriority="73" w:unhideWhenUsed="0"/>
-    <w:lsdException w:name="Light Shading Accent 2" w:semiHidden="0" w:uiPriority="60" w:unhideWhenUsed="0"/>
-    <w:lsdException w:name="Light List Accent 2" w:semiHidden="0" w:uiPriority="61" w:unhideWhenUsed="0"/>
-    <w:lsdException w:name="Light Grid Accent 2" w:semiHidden="0" w:uiPriority="62" w:unhideWhenUsed="0"/>
-    <w:lsdException w:name="Medium Shading 1 Accent 2" w:semiHidden="0" w:uiPriority="63" w:unhideWhenUsed="0"/>
-    <w:lsdException w:name="Medium Shading 2 Accent 2" w:semiHidden="0" w:uiPriority="64" w:unhideWhenUsed="0"/>
-    <w:lsdException w:name="Medium List 1 Accent 2" w:semiHidden="0" w:uiPriority="65" w:unhideWhenUsed="0"/>
-    <w:lsdException w:name="Medium List 2 Accent 2" w:semiHidden="0" w:uiPriority="66" w:unhideWhenUsed="0"/>
-    <w:lsdException w:name="Medium Grid 1 Accent 2" w:semiHidden="0" w:uiPriority="67" w:unhideWhenUsed="0"/>
-    <w:lsdException w:name="Medium Grid 2 Accent 2" w:semiHidden="0" w:uiPriority="68" w:unhideWhenUsed="0"/>
-    <w:lsdException w:name="Medium Grid 3 Accent 2" w:semiHidden="0" w:uiPriority="69" w:unhideWhenUsed="0"/>
-    <w:lsdException w:name="Dark List Accent 2" w:semiHidden="0" w:uiPriority="70" w:unhideWhenUsed="0"/>
-    <w:lsdException w:name="Colorful Shading Accent 2" w:semiHidden="0" w:uiPriority="71" w:unhideWhenUsed="0"/>
-    <w:lsdException w:name="Colorful List Accent 2" w:semiHidden="0" w:uiPriority="72" w:unhideWhenUsed="0"/>
-    <w:lsdException w:name="Colorful Grid Accent 2" w:semiHidden="0" w:uiPriority="73" w:unhideWhenUsed="0"/>
-    <w:lsdException w:name="Light Shading Accent 3" w:semiHidden="0" w:uiPriority="60" w:unhideWhenUsed="0"/>
-    <w:lsdException w:name="Light List Accent 3" w:semiHidden="0" w:uiPriority="61" w:unhideWhenUsed="0"/>
-    <w:lsdException w:name="Light Grid Accent 3" w:semiHidden="0" w:uiPriority="62" w:unhideWhenUsed="0"/>
-    <w:lsdException w:name="Medium Shading 1 Accent 3" w:semiHidden="0" w:uiPriority="63" w:unhideWhenUsed="0"/>
-    <w:lsdException w:name="Medium Shading 2 Accent 3" w:semiHidden="0" w:uiPriority="64" w:unhideWhenUsed="0"/>
-    <w:lsdException w:name="Medium List 1 Accent 3" w:semiHidden="0" w:uiPriority="65" w:unhideWhenUsed="0"/>
-    <w:lsdException w:name="Medium List 2 Accent 3" w:semiHidden="0" w:uiPriority="66" w:unhideWhenUsed="0"/>
-    <w:lsdException w:name="Medium Grid 1 Accent 3" w:semiHidden="0" w:uiPriority="67" w:unhideWhenUsed="0"/>
-    <w:lsdException w:name="Medium Grid 2 Accent 3" w:semiHidden="0" w:uiPriority="68" w:unhideWhenUsed="0"/>
-    <w:lsdException w:name="Medium Grid 3 Accent 3" w:semiHidden="0" w:uiPriority="69" w:unhideWhenUsed="0"/>
-    <w:lsdException w:name="Dark List Accent 3" w:semiHidden="0" w:uiPriority="70" w:unhideWhenUsed="0"/>
-    <w:lsdException w:name="Colorful Shading Accent 3" w:semiHidden="0" w:uiPriority="71" w:unhideWhenUsed="0"/>
-    <w:lsdException w:name="Colorful List Accent 3" w:semiHidden="0" w:uiPriority="72" w:unhideWhenUsed="0"/>
-    <w:lsdException w:name="Colorful Grid Accent 3" w:semiHidden="0" w:uiPriority="73" w:unhideWhenUsed="0"/>
-    <w:lsdException w:name="Light Shading Accent 4" w:semiHidden="0" w:uiPriority="60" w:unhideWhenUsed="0"/>
-    <w:lsdException w:name="Light List Accent 4" w:semiHidden="0" w:uiPriority="61" w:unhideWhenUsed="0"/>
-    <w:lsdException w:name="Light Grid Accent 4" w:semiHidden="0" w:uiPriority="62" w:unhideWhenUsed="0"/>
-    <w:lsdException w:name="Medium Shading 1 Accent 4" w:semiHidden="0" w:uiPriority="63" w:unhideWhenUsed="0"/>
-    <w:lsdException w:name="Medium Shading 2 Accent 4" w:semiHidden="0" w:uiPriority="64" w:unhideWhenUsed="0"/>
-    <w:lsdException w:name="Medium List 1 Accent 4" w:semiHidden="0" w:uiPriority="65" w:unhideWhenUsed="0"/>
-    <w:lsdException w:name="Medium List 2 Accent 4" w:semiHidden="0" w:uiPriority="66" w:unhideWhenUsed="0"/>
-    <w:lsdException w:name="Medium Grid 1 Accent 4" w:semiHidden="0" w:uiPriority="67" w:unhideWhenUsed="0"/>
-    <w:lsdException w:name="Medium Grid 2 Accent 4" w:semiHidden="0" w:uiPriority="68" w:unhideWhenUsed="0"/>
-    <w:lsdException w:name="Medium Grid 3 Accent 4" w:semiHidden="0" w:uiPriority="69" w:unhideWhenUsed="0"/>
-    <w:lsdException w:name="Dark List Accent 4" w:semiHidden="0" w:uiPriority="70" w:unhideWhenUsed="0"/>
-    <w:lsdException w:name="Colorful Shading Accent 4" w:semiHidden="0" w:uiPriority="71" w:unhideWhenUsed="0"/>
-    <w:lsdException w:name="Colorful List Accent 4" w:semiHidden="0" w:uiPriority="72" w:unhideWhenUsed="0"/>
-    <w:lsdException w:name="Colorful Grid Accent 4" w:semiHidden="0" w:uiPriority="73" w:unhideWhenUsed="0"/>
-    <w:lsdException w:name="Light Shading Accent 5" w:semiHidden="0" w:uiPriority="60" w:unhideWhenUsed="0"/>
-    <w:lsdException w:name="Light List Accent 5" w:semiHidden="0" w:uiPriority="61" w:unhideWhenUsed="0"/>
-    <w:lsdException w:name="Light Grid Accent 5" w:semiHidden="0" w:uiPriority="62" w:unhideWhenUsed="0"/>
-    <w:lsdException w:name="Medium Shading 1 Accent 5" w:semiHidden="0" w:uiPriority="63" w:unhideWhenUsed="0"/>
-    <w:lsdException w:name="Medium Shading 2 Accent 5" w:semiHidden="0" w:uiPriority="64" w:unhideWhenUsed="0"/>
-    <w:lsdException w:name="Medium List 1 Accent 5" w:semiHidden="0" w:uiPriority="65" w:unhideWhenUsed="0"/>
-    <w:lsdException w:name="Medium List 2 Accent 5" w:semiHidden="0" w:uiPriority="66" w:unhideWhenUsed="0"/>
-    <w:lsdException w:name="Medium Grid 1 Accent 5" w:semiHidden="0" w:uiPriority="67" w:unhideWhenUsed="0"/>
-    <w:lsdException w:name="Medium Grid 2 Accent 5" w:semiHidden="0" w:uiPriority="68" w:unhideWhenUsed="0"/>
-    <w:lsdException w:name="Medium Grid 3 Accent 5" w:semiHidden="0" w:uiPriority="69" w:unhideWhenUsed="0"/>
-    <w:lsdException w:name="Dark List Accent 5" w:semiHidden="0" w:uiPriority="70" w:unhideWhenUsed="0"/>
-    <w:lsdException w:name="Colorful Shading Accent 5" w:semiHidden="0" w:uiPriority="71" w:unhideWhenUsed="0"/>
-    <w:lsdException w:name="Colorful List Accent 5" w:semiHidden="0" w:uiPriority="72" w:unhideWhenUsed="0"/>
-    <w:lsdException w:name="Colorful Grid Accent 5" w:semiHidden="0" w:uiPriority="73" w:unhideWhenUsed="0"/>
-    <w:lsdException w:name="Light Shading Accent 6" w:semiHidden="0" w:uiPriority="60" w:unhideWhenUsed="0"/>
-    <w:lsdException w:name="Light List Accent 6" w:semiHidden="0" w:uiPriority="61" w:unhideWhenUsed="0"/>
-    <w:lsdException w:name="Light Grid Accent 6" w:semiHidden="0" w:uiPriority="62" w:unhideWhenUsed="0"/>
-    <w:lsdException w:name="Medium Shading 1 Accent 6" w:semiHidden="0" w:uiPriority="63" w:unhideWhenUsed="0"/>
-    <w:lsdException w:name="Medium Shading 2 Accent 6" w:semiHidden="0" w:uiPriority="64" w:unhideWhenUsed="0"/>
-    <w:lsdException w:name="Medium List 1 Accent 6" w:semiHidden="0" w:uiPriority="65" w:unhideWhenUsed="0"/>
-    <w:lsdException w:name="Medium List 2 Accent 6" w:semiHidden="0" w:uiPriority="66" w:unhideWhenUsed="0"/>
-    <w:lsdException w:name="Medium Grid 1 Accent 6" w:semiHidden="0" w:uiPriority="67" w:unhideWhenUsed="0"/>
-    <w:lsdException w:name="Medium Grid 2 Accent 6" w:semiHidden="0" w:uiPriority="68" w:unhideWhenUsed="0"/>
-    <w:lsdException w:name="Medium Grid 3 Accent 6" w:semiHidden="0" w:uiPriority="69" w:unhideWhenUsed="0"/>
-    <w:lsdException w:name="Dark List Accent 6" w:semiHidden="0" w:uiPriority="70" w:unhideWhenUsed="0"/>
-    <w:lsdException w:name="Colorful Shading Accent 6" w:semiHidden="0" w:uiPriority="71" w:unhideWhenUsed="0"/>
-    <w:lsdException w:name="Colorful List Accent 6" w:semiHidden="0" w:uiPriority="72" w:unhideWhenUsed="0"/>
-    <w:lsdException w:name="Colorful Grid Accent 6" w:semiHidden="0" w:uiPriority="73" w:unhideWhenUsed="0"/>
-    <w:lsdException w:name="Subtle Emphasis" w:semiHidden="0" w:uiPriority="19" w:unhideWhenUsed="0" w:qFormat="1"/>
-    <w:lsdException w:name="Intense Emphasis" w:semiHidden="0" w:uiPriority="21" w:unhideWhenUsed="0" w:qFormat="1"/>
-    <w:lsdException w:name="Subtle Reference" w:semiHidden="0" w:uiPriority="31" w:unhideWhenUsed="0" w:qFormat="1"/>
-    <w:lsdException w:name="Intense Reference" w:semiHidden="0" w:uiPriority="32" w:unhideWhenUsed="0" w:qFormat="1"/>
-    <w:lsdException w:name="Book Title" w:semiHidden="0" w:uiPriority="33" w:unhideWhenUsed="0" w:qFormat="1"/>
-    <w:lsdException w:name="Bibliography" w:uiPriority="37"/>
-    <w:lsdException w:name="TOC Heading" w:uiPriority="39" w:qFormat="1"/>
-  </w:latentStyles>
-  <w:style w:type="paragraph" w:default="1" w:styleId="Normal">
-    <w:name w:val="Normal"/>
-    <w:qFormat/>
-  </w:style>
-  <w:style w:type="character" w:default="1" w:styleId="DefaultParagraphFont">
-    <w:name w:val="Default Paragraph Font"/>
-    <w:uiPriority w:val="1"/>
-    <w:semiHidden/>
-    <w:unhideWhenUsed/>
-  </w:style>
-  <w:style w:type="table" w:default="1" w:styleId="TableNormal">
-    <w:name w:val="Normal Table"/>
-    <w:uiPriority w:val="99"/>
-    <w:semiHidden/>
-    <w:unhideWhenUsed/>
-    <w:tblPr>
-      <w:tblInd w:w="0" w:type="dxa"/>
-      <w:tblCellMar>
-        <w:top w:w="0" w:type="dxa"/>
-        <w:left w:w="108" w:type="dxa"/>
-        <w:bottom w:w="0" w:type="dxa"/>
-        <w:right w:w="108" w:type="dxa"/>
-      </w:tblCellMar>
-    </w:tblPr>
-  </w:style>
-  <w:style w:type="numbering" w:default="1" w:styleId="NoList">
-    <w:name w:val="No List"/>
-    <w:uiPriority w:val="99"/>
-    <w:semiHidden/>
-    <w:unhideWhenUsed/>
-  </w:style>
-  <w:style w:type="character" w:styleId="Hyperlink">
-    <w:name w:val="Hyperlink"/>
-    <w:basedOn w:val="DefaultParagraphFont"/>
-    <w:uiPriority w:val="99"/>
-    <w:unhideWhenUsed/>
-    <w:rsid w:val="002F03C7"/>
-    <w:rPr>
-      <w:color w:val="0000FF"/>
-      <w:u w:val="single"/>
-    </w:rPr>
-  </w:style>
-  <w:style w:type="paragraph" w:styleId="NormalWeb">
-    <w:name w:val="Normal (Web)"/>
-    <w:basedOn w:val="Normal"/>
-    <w:uiPriority w:val="99"/>
-    <w:unhideWhenUsed/>
-    <w:rsid w:val="00FD2D36"/>
-    <w:pPr>
-      <w:spacing w:before="100" w:beforeAutospacing="1" w:after="100" w:afterAutospacing="1" w:line="240" w:lineRule="auto"/>
-    </w:pPr>
-    <w:rPr>
-      <w:rFonts w:ascii="Times New Roman" w:eastAsia="Times New Roman" w:hAnsi="Times New Roman" w:cs="Times New Roman"/>
-      <w:sz w:val="24"/>
-      <w:szCs w:val="24"/>
-    </w:rPr>
-  </w:style>
-  <w:style w:type="character" w:customStyle="1" w:styleId="hascaption">
-    <w:name w:val="hascaption"/>
-    <w:basedOn w:val="DefaultParagraphFont"/>
-    <w:rsid w:val="004E5586"/>
-  </w:style>
-  <w:style w:type="character" w:customStyle="1" w:styleId="hgkelc">
-    <w:name w:val="hgkelc"/>
-    <w:basedOn w:val="DefaultParagraphFont"/>
-    <w:rsid w:val="005709E4"/>
-  </w:style>
-  <w:style w:type="paragraph" w:styleId="ListParagraph">
-    <w:name w:val="List Paragraph"/>
-    <w:basedOn w:val="Normal"/>
-    <w:uiPriority w:val="34"/>
-    <w:qFormat/>
-    <w:rsid w:val="00173E7D"/>
-    <w:pPr>
-      <w:ind w:left="720"/>
-      <w:contextualSpacing/>
-    </w:pPr>
-  </w:style>
-</w:styles>
-</file>
-
-<file path=word/stylesWithEffects.xml><?xml version="1.0" encoding="utf-8"?>
-<w:styles xmlns:wpc="http://schemas.microsoft.com/office/word/2010/wordprocessingCanvas" xmlns:mc="http://schemas.openxmlformats.org/markup-compatibility/2006" xmlns:o="urn:schemas-microsoft-com:office:office" xmlns:r="http://schemas.openxmlformats.org/officeDocument/2006/relationships" xmlns:m="http://schemas.openxmlformats.org/officeDocument/2006/math" xmlns:v="urn:schemas-microsoft-com:vml" xmlns:wp14="http://schemas.microsoft.com/office/word/2010/wordprocessingDrawing" xmlns:wp="http://schemas.openxmlformats.org/drawingml/2006/wordprocessingDrawing" xmlns:w10="urn:schemas-microsoft-com:office:word" xmlns:w="http://schemas.openxmlformats.org/wordprocessingml/2006/main" xmlns:w14="http://schemas.microsoft.com/office/word/2010/wordml" xmlns:wpg="http://schemas.microsoft.com/office/word/2010/wordprocessingGroup" xmlns:wpi="http://schemas.microsoft.com/office/word/2010/wordprocessingInk" xmlns:wne="http://schemas.microsoft.com/office/word/2006/wordml" xmlns:wps="http://schemas.microsoft.com/office/word/2010/wordprocessingShape" mc:Ignorable="w14 wp14">
-  <w:docDefaults>
-    <w:rPrDefault>
-      <w:rPr>
-        <w:rFonts w:asciiTheme="minorHAnsi" w:eastAsiaTheme="minorHAnsi" w:hAnsiTheme="minorHAnsi" w:cstheme="minorBidi"/>
-        <w:sz w:val="22"/>
-        <w:szCs w:val="22"/>
-        <w:lang w:val="en-US" w:eastAsia="en-US" w:bidi="ar-SA"/>
-      </w:rPr>
-    </w:rPrDefault>
-    <w:pPrDefault>
-      <w:pPr>
-        <w:spacing w:after="160" w:line="259" w:lineRule="auto"/>
-      </w:pPr>
-    </w:pPrDefault>
-  </w:docDefaults>
-  <w:latentStyles w:defLockedState="0" w:defUIPriority="99" w:defSemiHidden="1" w:defUnhideWhenUsed="1" w:defQFormat="0" w:count="267">
-    <w:lsdException w:name="Normal" w:semiHidden="0" w:uiPriority="0" w:unhideWhenUsed="0" w:qFormat="1"/>
-    <w:lsdException w:name="heading 1" w:semiHidden="0" w:uiPriority="9" w:unhideWhenUsed="0" w:qFormat="1"/>
-    <w:lsdException w:name="heading 2" w:uiPriority="9" w:qFormat="1"/>
-    <w:lsdException w:name="heading 3" w:uiPriority="9" w:qFormat="1"/>
-    <w:lsdException w:name="heading 4" w:uiPriority="9" w:qFormat="1"/>
-    <w:lsdException w:name="heading 5" w:uiPriority="9" w:qFormat="1"/>
-    <w:lsdException w:name="heading 6" w:uiPriority="9" w:qFormat="1"/>
-    <w:lsdException w:name="heading 7" w:uiPriority="9" w:qFormat="1"/>
-    <w:lsdException w:name="heading 8" w:uiPriority="9" w:qFormat="1"/>
-    <w:lsdException w:name="heading 9" w:uiPriority="9" w:qFormat="1"/>
-    <w:lsdException w:name="toc 1" w:uiPriority="39"/>
-    <w:lsdException w:name="toc 2" w:uiPriority="39"/>
-    <w:lsdException w:name="toc 3" w:uiPriority="39"/>
-    <w:lsdException w:name="toc 4" w:uiPriority="39"/>
-    <w:lsdException w:name="toc 5" w:uiPriority="39"/>
-    <w:lsdException w:name="toc 6" w:uiPriority="39"/>
-    <w:lsdException w:name="toc 7" w:uiPriority="39"/>
-    <w:lsdException w:name="toc 8" w:uiPriority="39"/>
-    <w:lsdException w:name="toc 9" w:uiPriority="39"/>
-    <w:lsdException w:name="caption" w:uiPriority="35" w:qFormat="1"/>
-    <w:lsdException w:name="Title" w:semiHidden="0" w:uiPriority="10" w:unhideWhenUsed="0" w:qFormat="1"/>
-    <w:lsdException w:name="Default Paragraph Font" w:uiPriority="1"/>
-    <w:lsdException w:name="Subtitle" w:semiHidden="0" w:uiPriority="11" w:unhideWhenUsed="0" w:qFormat="1"/>
-    <w:lsdException w:name="Strong" w:semiHidden="0" w:uiPriority="22" w:unhideWhenUsed="0" w:qFormat="1"/>
-    <w:lsdException w:name="Emphasis" w:semiHidden="0" w:uiPriority="20" w:unhideWhenUsed="0" w:qFormat="1"/>
-    <w:lsdException w:name="Table Grid" w:semiHidden="0" w:uiPriority="39" w:unhideWhenUsed="0"/>
-    <w:lsdException w:name="Placeholder Text" w:unhideWhenUsed="0"/>
-    <w:lsdException w:name="No Spacing" w:semiHidden="0" w:uiPriority="1" w:unhideWhenUsed="0" w:qFormat="1"/>
-    <w:lsdException w:name="Light Shading" w:semiHidden="0" w:uiPriority="60" w:unhideWhenUsed="0"/>
-    <w:lsdException w:name="Light List" w:semiHidden="0" w:uiPriority="61" w:unhideWhenUsed="0"/>
-    <w:lsdException w:name="Light Grid" w:semiHidden="0" w:uiPriority="62" w:unhideWhenUsed="0"/>
-    <w:lsdException w:name="Medium Shading 1" w:semiHidden="0" w:uiPriority="63" w:unhideWhenUsed="0"/>
-    <w:lsdException w:name="Medium Shading 2" w:semiHidden="0" w:uiPriority="64" w:unhideWhenUsed="0"/>
-    <w:lsdException w:name="Medium List 1" w:semiHidden="0" w:uiPriority="65" w:unhideWhenUsed="0"/>
-    <w:lsdException w:name="Medium List 2" w:semiHidden="0" w:uiPriority="66" w:unhideWhenUsed="0"/>
-    <w:lsdException w:name="Medium Grid 1" w:semiHidden="0" w:uiPriority="67" w:unhideWhenUsed="0"/>
-    <w:lsdException w:name="Medium Grid 2" w:semiHidden="0" w:uiPriority="68" w:unhideWhenUsed="0"/>
-    <w:lsdException w:name="Medium Grid 3" w:semiHidden="0" w:uiPriority="69" w:unhideWhenUsed="0"/>
-    <w:lsdException w:name="Dark List" w:semiHidden="0" w:uiPriority="70" w:unhideWhenUsed="0"/>
-    <w:lsdException w:name="Colorful Shading" w:semiHidden="0" w:uiPriority="71" w:unhideWhenUsed="0"/>
-    <w:lsdException w:name="Colorful List" w:semiHidden="0" w:uiPriority="72" w:unhideWhenUsed="0"/>
-    <w:lsdException w:name="Colorful Grid" w:semiHidden="0" w:uiPriority="73" w:unhideWhenUsed="0"/>
-    <w:lsdException w:name="Light Shading Accent 1" w:semiHidden="0" w:uiPriority="60" w:unhideWhenUsed="0"/>
-    <w:lsdException w:name="Light List Accent 1" w:semiHidden="0" w:uiPriority="61" w:unhideWhenUsed="0"/>
-    <w:lsdException w:name="Light Grid Accent 1" w:semiHidden="0" w:uiPriority="62" w:unhideWhenUsed="0"/>
-    <w:lsdException w:name="Medium Shading 1 Accent 1" w:semiHidden="0" w:uiPriority="63" w:unhideWhenUsed="0"/>
-    <w:lsdException w:name="Medium Shading 2 Accent 1" w:semiHidden="0" w:uiPriority="64" w:unhideWhenUsed="0"/>
-    <w:lsdException w:name="Medium List 1 Accent 1" w:semiHidden="0" w:uiPriority="65" w:unhideWhenUsed="0"/>
-    <w:lsdException w:name="Revision" w:unhideWhenUsed="0"/>
-    <w:lsdException w:name="List Paragraph" w:semiHidden="0" w:uiPriority="34" w:unhideWhenUsed="0" w:qFormat="1"/>
-    <w:lsdException w:name="Quote" w:semiHidden="0" w:uiPriority="29" w:unhideWhenUsed="0" w:qFormat="1"/>
-    <w:lsdException w:name="Intense Quote" w:semiHidden="0" w:uiPriority="30" w:unhideWhenUsed="0" w:qFormat="1"/>
-    <w:lsdException w:name="Medium List 2 Accent 1" w:semiHidden="0" w:uiPriority="66" w:unhideWhenUsed="0"/>
-    <w:lsdException w:name="Medium Grid 1 Accent 1" w:semiHidden="0" w:uiPriority="67" w:unhideWhenUsed="0"/>
-    <w:lsdException w:name="Medium Grid 2 Accent 1" w:semiHidden="0" w:uiPriority="68" w:unhideWhenUsed="0"/>
-    <w:lsdException w:name="Medium Grid 3 Accent 1" w:semiHidden="0" w:uiPriority="69" w:unhideWhenUsed="0"/>
-    <w:lsdException w:name="Dark List Accent 1" w:semiHidden="0" w:uiPriority="70" w:unhideWhenUsed="0"/>
-    <w:lsdException w:name="Colorful Shading Accent 1" w:semiHidden="0" w:uiPriority="71" w:unhideWhenUsed="0"/>
-    <w:lsdException w:name="Colorful List Accent 1" w:semiHidden="0" w:uiPriority="72" w:unhideWhenUsed="0"/>
-    <w:lsdException w:name="Colorful Grid Accent 1" w:semiHidden="0" w:uiPriority="73" w:unhideWhenUsed="0"/>
-    <w:lsdException w:name="Light Shading Accent 2" w:semiHidden="0" w:uiPriority="60" w:unhideWhenUsed="0"/>
-    <w:lsdException w:name="Light List Accent 2" w:semiHidden="0" w:uiPriority="61" w:unhideWhenUsed="0"/>
-    <w:lsdException w:name="Light Grid Accent 2" w:semiHidden="0" w:uiPriority="62" w:unhideWhenUsed="0"/>
-    <w:lsdException w:name="Medium Shading 1 Accent 2" w:semiHidden="0" w:uiPriority="63" w:unhideWhenUsed="0"/>
-    <w:lsdException w:name="Medium Shading 2 Accent 2" w:semiHidden="0" w:uiPriority="64" w:unhideWhenUsed="0"/>
-    <w:lsdException w:name="Medium List 1 Accent 2" w:semiHidden="0" w:uiPriority="65" w:unhideWhenUsed="0"/>
-    <w:lsdException w:name="Medium List 2 Accent 2" w:semiHidden="0" w:uiPriority="66" w:unhideWhenUsed="0"/>
-    <w:lsdException w:name="Medium Grid 1 Accent 2" w:semiHidden="0" w:uiPriority="67" w:unhideWhenUsed="0"/>
-    <w:lsdException w:name="Medium Grid 2 Accent 2" w:semiHidden="0" w:uiPriority="68" w:unhideWhenUsed="0"/>
-    <w:lsdException w:name="Medium Grid 3 Accent 2" w:semiHidden="0" w:uiPriority="69" w:unhideWhenUsed="0"/>
-    <w:lsdException w:name="Dark List Accent 2" w:semiHidden="0" w:uiPriority="70" w:unhideWhenUsed="0"/>
-    <w:lsdException w:name="Colorful Shading Accent 2" w:semiHidden="0" w:uiPriority="71" w:unhideWhenUsed="0"/>
-    <w:lsdException w:name="Colorful List Accent 2" w:semiHidden="0" w:uiPriority="72" w:unhideWhenUsed="0"/>
-    <w:lsdException w:name="Colorful Grid Accent 2" w:semiHidden="0" w:uiPriority="73" w:unhideWhenUsed="0"/>
-    <w:lsdException w:name="Light Shading Accent 3" w:semiHidden="0" w:uiPriority="60" w:unhideWhenUsed="0"/>
-    <w:lsdException w:name="Light List Accent 3" w:semiHidden="0" w:uiPriority="61" w:unhideWhenUsed="0"/>
-    <w:lsdException w:name="Light Grid Accent 3" w:semiHidden="0" w:uiPriority="62" w:unhideWhenUsed="0"/>
-    <w:lsdException w:name="Medium Shading 1 Accent 3" w:semiHidden="0" w:uiPriority="63" w:unhideWhenUsed="0"/>
-    <w:lsdException w:name="Medium Shading 2 Accent 3" w:semiHidden="0" w:uiPriority="64" w:unhideWhenUsed="0"/>
-    <w:lsdException w:name="Medium List 1 Accent 3" w:semiHidden="0" w:uiPriority="65" w:unhideWhenUsed="0"/>
-    <w:lsdException w:name="Medium List 2 Accent 3" w:semiHidden="0" w:uiPriority="66" w:unhideWhenUsed="0"/>
-    <w:lsdException w:name="Medium Grid 1 Accent 3" w:semiHidden="0" w:uiPriority="67" w:unhideWhenUsed="0"/>
-    <w:lsdException w:name="Medium Grid 2 Accent 3" w:semiHidden="0" w:uiPriority="68" w:unhideWhenUsed="0"/>
-    <w:lsdException w:name="Medium Grid 3 Accent 3" w:semiHidden="0" w:uiPriority="69" w:unhideWhenUsed="0"/>
-    <w:lsdException w:name="Dark List Accent 3" w:semiHidden="0" w:uiPriority="70" w:unhideWhenUsed="0"/>
-    <w:lsdException w:name="Colorful Shading Accent 3" w:semiHidden="0" w:uiPriority="71" w:unhideWhenUsed="0"/>
-    <w:lsdException w:name="Colorful List Accent 3" w:semiHidden="0" w:uiPriority="72" w:unhideWhenUsed="0"/>
-    <w:lsdException w:name="Colorful Grid Accent 3" w:semiHidden="0" w:uiPriority="73" w:unhideWhenUsed="0"/>
-    <w:lsdException w:name="Light Shading Accent 4" w:semiHidden="0" w:uiPriority="60" w:unhideWhenUsed="0"/>
-    <w:lsdException w:name="Light List Accent 4" w:semiHidden="0" w:uiPriority="61" w:unhideWhenUsed="0"/>
-    <w:lsdException w:name="Light Grid Accent 4" w:semiHidden="0" w:uiPriority="62" w:unhideWhenUsed="0"/>
-    <w:lsdException w:name="Medium Shading 1 Accent 4" w:semiHidden="0" w:uiPriority="63" w:unhideWhenUsed="0"/>
-    <w:lsdException w:name="Medium Shading 2 Accent 4" w:semiHidden="0" w:uiPriority="64" w:unhideWhenUsed="0"/>
-    <w:lsdException w:name="Medium List 1 Accent 4" w:semiHidden="0" w:uiPriority="65" w:unhideWhenUsed="0"/>
-    <w:lsdException w:name="Medium List 2 Accent 4" w:semiHidden="0" w:uiPriority="66" w:unhideWhenUsed="0"/>
-    <w:lsdException w:name="Medium Grid 1 Accent 4" w:semiHidden="0" w:uiPriority="67" w:unhideWhenUsed="0"/>
-    <w:lsdException w:name="Medium Grid 2 Accent 4" w:semiHidden="0" w:uiPriority="68" w:unhideWhenUsed="0"/>
-    <w:lsdException w:name="Medium Grid 3 Accent 4" w:semiHidden="0" w:uiPriority="69" w:unhideWhenUsed="0"/>
-    <w:lsdException w:name="Dark List Accent 4" w:semiHidden="0" w:uiPriority="70" w:unhideWhenUsed="0"/>
-    <w:lsdException w:name="Colorful Shading Accent 4" w:semiHidden="0" w:uiPriority="71" w:unhideWhenUsed="0"/>
-    <w:lsdException w:name="Colorful List Accent 4" w:semiHidden="0" w:uiPriority="72" w:unhideWhenUsed="0"/>
-    <w:lsdException w:name="Colorful Grid Accent 4" w:semiHidden="0" w:uiPriority="73" w:unhideWhenUsed="0"/>
-    <w:lsdException w:name="Light Shading Accent 5" w:semiHidden="0" w:uiPriority="60" w:unhideWhenUsed="0"/>
-    <w:lsdException w:name="Light List Accent 5" w:semiHidden="0" w:uiPriority="61" w:unhideWhenUsed="0"/>
-    <w:lsdException w:name="Light Grid Accent 5" w:semiHidden="0" w:uiPriority="62" w:unhideWhenUsed="0"/>
-    <w:lsdException w:name="Medium Shading 1 Accent 5" w:semiHidden="0" w:uiPriority="63" w:unhideWhenUsed="0"/>
-    <w:lsdException w:name="Medium Shading 2 Accent 5" w:semiHidden="0" w:uiPriority="64" w:unhideWhenUsed="0"/>
-    <w:lsdException w:name="Medium List 1 Accent 5" w:semiHidden="0" w:uiPriority="65" w:unhideWhenUsed="0"/>
-    <w:lsdException w:name="Medium List 2 Accent 5" w:semiHidden="0" w:uiPriority="66" w:unhideWhenUsed="0"/>
-    <w:lsdException w:name="Medium Grid 1 Accent 5" w:semiHidden="0" w:uiPriority="67" w:unhideWhenUsed="0"/>
-    <w:lsdException w:name="Medium Grid 2 Accent 5" w:semiHidden="0" w:uiPriority="68" w:unhideWhenUsed="0"/>
-    <w:lsdException w:name="Medium Grid 3 Accent 5" w:semiHidden="0" w:uiPriority="69" w:unhideWhenUsed="0"/>
-    <w:lsdException w:name="Dark List Accent 5" w:semiHidden="0" w:uiPriority="70" w:unhideWhenUsed="0"/>
-    <w:lsdException w:name="Colorful Shading Accent 5" w:semiHidden="0" w:uiPriority="71" w:unhideWhenUsed="0"/>
-    <w:lsdException w:name="Colorful List Accent 5" w:semiHidden="0" w:uiPriority="72" w:unhideWhenUsed="0"/>
-    <w:lsdException w:name="Colorful Grid Accent 5" w:semiHidden="0" w:uiPriority="73" w:unhideWhenUsed="0"/>
-    <w:lsdException w:name="Light Shading Accent 6" w:semiHidden="0" w:uiPriority="60" w:unhideWhenUsed="0"/>
-    <w:lsdException w:name="Light List Accent 6" w:semiHidden="0" w:uiPriority="61" w:unhideWhenUsed="0"/>
-    <w:lsdException w:name="Light Grid Accent 6" w:semiHidden="0" w:uiPriority="62" w:unhideWhenUsed="0"/>
-    <w:lsdException w:name="Medium Shading 1 Accent 6" w:semiHidden="0" w:uiPriority="63" w:unhideWhenUsed="0"/>
-    <w:lsdException w:name="Medium Shading 2 Accent 6" w:semiHidden="0" w:uiPriority="64" w:unhideWhenUsed="0"/>
-    <w:lsdException w:name="Medium List 1 Accent 6" w:semiHidden="0" w:uiPriority="65" w:unhideWhenUsed="0"/>
-    <w:lsdException w:name="Medium List 2 Accent 6" w:semiHidden="0" w:uiPriority="66" w:unhideWhenUsed="0"/>
-    <w:lsdException w:name="Medium Grid 1 Accent 6" w:semiHidden="0" w:uiPriority="67" w:unhideWhenUsed="0"/>
-    <w:lsdException w:name="Medium Grid 2 Accent 6" w:semiHidden="0" w:uiPriority="68" w:unhideWhenUsed="0"/>
-    <w:lsdException w:name="Medium Grid 3 Accent 6" w:semiHidden="0" w:uiPriority="69" w:unhideWhenUsed="0"/>
-    <w:lsdException w:name="Dark List Accent 6" w:semiHidden="0" w:uiPriority="70" w:unhideWhenUsed="0"/>
-    <w:lsdException w:name="Colorful Shading Accent 6" w:semiHidden="0" w:uiPriority="71" w:unhideWhenUsed="0"/>
-    <w:lsdException w:name="Colorful List Accent 6" w:semiHidden="0" w:uiPriority="72" w:unhideWhenUsed="0"/>
-    <w:lsdException w:name="Colorful Grid Accent 6" w:semiHidden="0" w:uiPriority="73" w:unhideWhenUsed="0"/>
-    <w:lsdException w:name="Subtle Emphasis" w:semiHidden="0" w:uiPriority="19" w:unhideWhenUsed="0" w:qFormat="1"/>
-    <w:lsdException w:name="Intense Emphasis" w:semiHidden="0" w:uiPriority="21" w:unhideWhenUsed="0" w:qFormat="1"/>
-    <w:lsdException w:name="Subtle Reference" w:semiHidden="0" w:uiPriority="31" w:unhideWhenUsed="0" w:qFormat="1"/>
-    <w:lsdException w:name="Intense Reference" w:semiHidden="0" w:uiPriority="32" w:unhideWhenUsed="0" w:qFormat="1"/>
-    <w:lsdException w:name="Book Title" w:semiHidden="0" w:uiPriority="33" w:unhideWhenUsed="0" w:qFormat="1"/>
-    <w:lsdException w:name="Bibliography" w:uiPriority="37"/>
-    <w:lsdException w:name="TOC Heading" w:uiPriority="39" w:qFormat="1"/>
+  <w:latentStyles w:defLockedState="0" w:defUIPriority="99" w:defSemiHidden="0" w:defUnhideWhenUsed="0" w:defQFormat="0" w:count="376">
+    <w:lsdException w:name="Normal" w:uiPriority="0" w:qFormat="1"/>
+    <w:lsdException w:name="heading 1" w:uiPriority="9" w:qFormat="1"/>
+    <w:lsdException w:name="heading 2" w:semiHidden="1" w:uiPriority="9" w:unhideWhenUsed="1" w:qFormat="1"/>
+    <w:lsdException w:name="heading 3" w:semiHidden="1" w:uiPriority="9" w:unhideWhenUsed="1" w:qFormat="1"/>
+    <w:lsdException w:name="heading 4" w:semiHidden="1" w:uiPriority="9" w:unhideWhenUsed="1" w:qFormat="1"/>
+    <w:lsdException w:name="heading 5" w:semiHidden="1" w:uiPriority="9" w:unhideWhenUsed="1" w:qFormat="1"/>
+    <w:lsdException w:name="heading 6" w:semiHidden="1" w:uiPriority="9" w:unhideWhenUsed="1" w:qFormat="1"/>
+    <w:lsdException w:name="heading 7" w:semiHidden="1" w:uiPriority="9" w:unhideWhenUsed="1" w:qFormat="1"/>
+    <w:lsdException w:name="heading 8" w:semiHidden="1" w:uiPriority="9" w:unhideWhenUsed="1" w:qFormat="1"/>
+    <w:lsdException w:name="heading 9" w:semiHidden="1" w:uiPriority="9" w:unhideWhenUsed="1" w:qFormat="1"/>
+    <w:lsdException w:name="index 1" w:semiHidden="1" w:unhideWhenUsed="1"/>
+    <w:lsdException w:name="index 2" w:semiHidden="1" w:unhideWhenUsed="1"/>
+    <w:lsdException w:name="index 3" w:semiHidden="1" w:unhideWhenUsed="1"/>
+    <w:lsdException w:name="index 4" w:semiHidden="1" w:unhideWhenUsed="1"/>
+    <w:lsdException w:name="index 5" w:semiHidden="1" w:unhideWhenUsed="1"/>
+    <w:lsdException w:name="index 6" w:semiHidden="1" w:unhideWhenUsed="1"/>
+    <w:lsdException w:name="index 7" w:semiHidden="1" w:unhideWhenUsed="1"/>
+    <w:lsdException w:name="index 8" w:semiHidden="1" w:unhideWhenUsed="1"/>
+    <w:lsdException w:name="index 9" w:semiHidden="1" w:unhideWhenUsed="1"/>
+    <w:lsdException w:name="toc 1" w:semiHidden="1" w:uiPriority="39" w:unhideWhenUsed="1"/>
+    <w:lsdException w:name="toc 2" w:semiHidden="1" w:uiPriority="39" w:unhideWhenUsed="1"/>
+    <w:lsdException w:name="toc 3" w:semiHidden="1" w:uiPriority="39" w:unhideWhenUsed="1"/>
+    <w:lsdException w:name="toc 4" w:semiHidden="1" w:uiPriority="39" w:unhideWhenUsed="1"/>
+    <w:lsdException w:name="toc 5" w:semiHidden="1" w:uiPriority="39" w:unhideWhenUsed="1"/>
+    <w:lsdException w:name="toc 6" w:semiHidden="1" w:uiPriority="39" w:unhideWhenUsed="1"/>
+    <w:lsdException w:name="toc 7" w:semiHidden="1" w:uiPriority="39" w:unhideWhenUsed="1"/>
+    <w:lsdException w:name="toc 8" w:semiHidden="1" w:uiPriority="39" w:unhideWhenUsed="1"/>
+    <w:lsdException w:name="toc 9" w:semiHidden="1" w:uiPriority="39" w:unhideWhenUsed="1"/>
+    <w:lsdException w:name="Normal Indent" w:semiHidden="1" w:unhideWhenUsed="1"/>
+    <w:lsdException w:name="footnote text" w:semiHidden="1" w:unhideWhenUsed="1"/>
+    <w:lsdException w:name="annotation text" w:semiHidden="1" w:unhideWhenUsed="1"/>
+    <w:lsdException w:name="header" w:semiHidden="1" w:unhideWhenUsed="1"/>
+    <w:lsdException w:name="footer" w:semiHidden="1" w:unhideWhenUsed="1"/>
+    <w:lsdException w:name="index heading" w:semiHidden="1" w:unhideWhenUsed="1"/>
+    <w:lsdException w:name="caption" w:semiHidden="1" w:uiPriority="35" w:unhideWhenUsed="1" w:qFormat="1"/>
+    <w:lsdException w:name="table of figures" w:semiHidden="1" w:unhideWhenUsed="1"/>
+    <w:lsdException w:name="envelope address" w:semiHidden="1" w:unhideWhenUsed="1"/>
+    <w:lsdException w:name="envelope return" w:semiHidden="1" w:unhideWhenUsed="1"/>
+    <w:lsdException w:name="footnote reference" w:semiHidden="1" w:unhideWhenUsed="1"/>
+    <w:lsdException w:name="annotation reference" w:semiHidden="1" w:unhideWhenUsed="1"/>
+    <w:lsdException w:name="line number" w:semiHidden="1" w:unhideWhenUsed="1"/>
+    <w:lsdException w:name="page number" w:semiHidden="1" w:unhideWhenUsed="1"/>
+    <w:lsdException w:name="endnote reference" w:semiHidden="1" w:unhideWhenUsed="1"/>
+    <w:lsdException w:name="endnote text" w:semiHidden="1" w:unhideWhenUsed="1"/>
+    <w:lsdException w:name="table of authorities" w:semiHidden="1" w:unhideWhenUsed="1"/>
+    <w:lsdException w:name="macro" w:semiHidden="1" w:unhideWhenUsed="1"/>
+    <w:lsdException w:name="toa heading" w:semiHidden="1" w:unhideWhenUsed="1"/>
+    <w:lsdException w:name="List" w:semiHidden="1" w:unhideWhenUsed="1"/>
+    <w:lsdException w:name="List Bullet" w:semiHidden="1" w:unhideWhenUsed="1"/>
+    <w:lsdException w:name="List Number" w:semiHidden="1" w:unhideWhenUsed="1"/>
+    <w:lsdException w:name="List 2" w:semiHidden="1" w:unhideWhenUsed="1"/>
+    <w:lsdException w:name="List 3" w:semiHidden="1" w:unhideWhenUsed="1"/>
+    <w:lsdException w:name="List 4" w:semiHidden="1" w:unhideWhenUsed="1"/>
+    <w:lsdException w:name="List 5" w:semiHidden="1" w:unhideWhenUsed="1"/>
+    <w:lsdException w:name="List Bullet 2" w:semiHidden="1" w:unhideWhenUsed="1"/>
+    <w:lsdException w:name="List Bullet 3" w:semiHidden="1" w:unhideWhenUsed="1"/>
+    <w:lsdException w:name="List Bullet 4" w:semiHidden="1" w:unhideWhenUsed="1"/>
+    <w:lsdException w:name="List Bullet 5" w:semiHidden="1" w:unhideWhenUsed="1"/>
+    <w:lsdException w:name="List Number 2" w:semiHidden="1" w:unhideWhenUsed="1"/>
+    <w:lsdException w:name="List Number 3" w:semiHidden="1" w:unhideWhenUsed="1"/>
+    <w:lsdException w:name="List Number 4" w:semiHidden="1" w:unhideWhenUsed="1"/>
+    <w:lsdException w:name="List Number 5" w:semiHidden="1" w:unhideWhenUsed="1"/>
+    <w:lsdException w:name="Title" w:uiPriority="10" w:qFormat="1"/>
+    <w:lsdException w:name="Closing" w:semiHidden="1" w:unhideWhenUsed="1"/>
+    <w:lsdException w:name="Signature" w:semiHidden="1" w:unhideWhenUsed="1"/>
+    <w:lsdException w:name="Default Paragraph Font" w:semiHidden="1" w:uiPriority="1" w:unhideWhenUsed="1"/>
+    <w:lsdException w:name="Body Text" w:semiHidden="1" w:unhideWhenUsed="1"/>
+    <w:lsdException w:name="Body Text Indent" w:semiHidden="1" w:unhideWhenUsed="1"/>
+    <w:lsdException w:name="List Continue" w:semiHidden="1" w:unhideWhenUsed="1"/>
+    <w:lsdException w:name="List Continue 2" w:semiHidden="1" w:unhideWhenUsed="1"/>
+    <w:lsdException w:name="List Continue 3" w:semiHidden="1" w:unhideWhenUsed="1"/>
+    <w:lsdException w:name="List Continue 4" w:semiHidden="1" w:unhideWhenUsed="1"/>
+    <w:lsdException w:name="List Continue 5" w:semiHidden="1" w:unhideWhenUsed="1"/>
+    <w:lsdException w:name="Message Header" w:semiHidden="1" w:unhideWhenUsed="1"/>
+    <w:lsdException w:name="Subtitle" w:uiPriority="11" w:qFormat="1"/>
+    <w:lsdException w:name="Salutation" w:semiHidden="1" w:unhideWhenUsed="1"/>
+    <w:lsdException w:name="Date" w:semiHidden="1" w:unhideWhenUsed="1"/>
+    <w:lsdException w:name="Body Text First Indent" w:semiHidden="1" w:unhideWhenUsed="1"/>
+    <w:lsdException w:name="Body Text First Indent 2" w:semiHidden="1" w:unhideWhenUsed="1"/>
+    <w:lsdException w:name="Note Heading" w:semiHidden="1" w:unhideWhenUsed="1"/>
+    <w:lsdException w:name="Body Text 2" w:semiHidden="1" w:unhideWhenUsed="1"/>
+    <w:lsdException w:name="Body Text 3" w:semiHidden="1" w:unhideWhenUsed="1"/>
+    <w:lsdException w:name="Body Text Indent 2" w:semiHidden="1" w:unhideWhenUsed="1"/>
+    <w:lsdException w:name="Body Text Indent 3" w:semiHidden="1" w:unhideWhenUsed="1"/>
+    <w:lsdException w:name="Block Text" w:semiHidden="1" w:unhideWhenUsed="1"/>
+    <w:lsdException w:name="Hyperlink" w:semiHidden="1" w:unhideWhenUsed="1"/>
+    <w:lsdException w:name="FollowedHyperlink" w:semiHidden="1" w:unhideWhenUsed="1"/>
+    <w:lsdException w:name="Strong" w:uiPriority="22" w:qFormat="1"/>
+    <w:lsdException w:name="Emphasis" w:uiPriority="20" w:qFormat="1"/>
+    <w:lsdException w:name="Document Map" w:semiHidden="1" w:unhideWhenUsed="1"/>
+    <w:lsdException w:name="Plain Text" w:semiHidden="1" w:unhideWhenUsed="1"/>
+    <w:lsdException w:name="E-mail Signature" w:semiHidden="1" w:unhideWhenUsed="1"/>
+    <w:lsdException w:name="HTML Top of Form" w:semiHidden="1" w:unhideWhenUsed="1"/>
+    <w:lsdException w:name="HTML Bottom of Form" w:semiHidden="1" w:unhideWhenUsed="1"/>
+    <w:lsdException w:name="Normal (Web)" w:semiHidden="1" w:unhideWhenUsed="1"/>
+    <w:lsdException w:name="HTML Acronym" w:semiHidden="1" w:unhideWhenUsed="1"/>
+    <w:lsdException w:name="HTML Address" w:semiHidden="1" w:unhideWhenUsed="1"/>
+    <w:lsdException w:name="HTML Cite" w:semiHidden="1" w:unhideWhenUsed="1"/>
+    <w:lsdException w:name="HTML Code" w:semiHidden="1" w:unhideWhenUsed="1"/>
+    <w:lsdException w:name="HTML Definition" w:semiHidden="1" w:unhideWhenUsed="1"/>
+    <w:lsdException w:name="HTML Keyboard" w:semiHidden="1" w:unhideWhenUsed="1"/>
+    <w:lsdException w:name="HTML Preformatted" w:semiHidden="1" w:unhideWhenUsed="1"/>
+    <w:lsdException w:name="HTML Sample" w:semiHidden="1" w:unhideWhenUsed="1"/>
+    <w:lsdException w:name="HTML Typewriter" w:semiHidden="1" w:unhideWhenUsed="1"/>
+    <w:lsdException w:name="HTML Variable" w:semiHidden="1" w:unhideWhenUsed="1"/>
+    <w:lsdException w:name="Normal Table" w:semiHidden="1" w:unhideWhenUsed="1"/>
+    <w:lsdException w:name="annotation subject" w:semiHidden="1" w:unhideWhenUsed="1"/>
+    <w:lsdException w:name="No List" w:semiHidden="1" w:unhideWhenUsed="1"/>
+    <w:lsdException w:name="Outline List 1" w:semiHidden="1" w:unhideWhenUsed="1"/>
+    <w:lsdException w:name="Outline List 2" w:semiHidden="1" w:unhideWhenUsed="1"/>
+    <w:lsdException w:name="Outline List 3" w:semiHidden="1" w:unhideWhenUsed="1"/>
+    <w:lsdException w:name="Table Simple 1" w:semiHidden="1" w:unhideWhenUsed="1"/>
+    <w:lsdException w:name="Table Simple 2" w:semiHidden="1" w:unhideWhenUsed="1"/>
+    <w:lsdException w:name="Table Simple 3" w:semiHidden="1" w:unhideWhenUsed="1"/>
+    <w:lsdException w:name="Table Classic 1" w:semiHidden="1" w:unhideWhenUsed="1"/>
+    <w:lsdException w:name="Table Classic 2" w:semiHidden="1" w:unhideWhenUsed="1"/>
+    <w:lsdException w:name="Table Classic 3" w:semiHidden="1" w:unhideWhenUsed="1"/>
+    <w:lsdException w:name="Table Classic 4" w:semiHidden="1" w:unhideWhenUsed="1"/>
+    <w:lsdException w:name="Table Colorful 1" w:semiHidden="1" w:unhideWhenUsed="1"/>
+    <w:lsdException w:name="Table Colorful 2" w:semiHidden="1" w:unhideWhenUsed="1"/>
+    <w:lsdException w:name="Table Colorful 3" w:semiHidden="1" w:unhideWhenUsed="1"/>
+    <w:lsdException w:name="Table Columns 1" w:semiHidden="1" w:unhideWhenUsed="1"/>
+    <w:lsdException w:name="Table Columns 2" w:semiHidden="1" w:unhideWhenUsed="1"/>
+    <w:lsdException w:name="Table Columns 3" w:semiHidden="1" w:unhideWhenUsed="1"/>
+    <w:lsdException w:name="Table Columns 4" w:semiHidden="1" w:unhideWhenUsed="1"/>
+    <w:lsdException w:name="Table Columns 5" w:semiHidden="1" w:unhideWhenUsed="1"/>
+    <w:lsdException w:name="Table Grid 1" w:semiHidden="1" w:unhideWhenUsed="1"/>
+    <w:lsdException w:name="Table Grid 2" w:semiHidden="1" w:unhideWhenUsed="1"/>
+    <w:lsdException w:name="Table Grid 3" w:semiHidden="1" w:unhideWhenUsed="1"/>
+    <w:lsdException w:name="Table Grid 4" w:semiHidden="1" w:unhideWhenUsed="1"/>
+    <w:lsdException w:name="Table Grid 5" w:semiHidden="1" w:unhideWhenUsed="1"/>
+    <w:lsdException w:name="Table Grid 6" w:semiHidden="1" w:unhideWhenUsed="1"/>
+    <w:lsdException w:name="Table Grid 7" w:semiHidden="1" w:unhideWhenUsed="1"/>
+    <w:lsdException w:name="Table Grid 8" w:semiHidden="1" w:unhideWhenUsed="1"/>
+    <w:lsdException w:name="Table List 1" w:semiHidden="1" w:unhideWhenUsed="1"/>
+    <w:lsdException w:name="Table List 2" w:semiHidden="1" w:unhideWhenUsed="1"/>
+    <w:lsdException w:name="Table List 3" w:semiHidden="1" w:unhideWhenUsed="1"/>
+    <w:lsdException w:name="Table List 4" w:semiHidden="1" w:unhideWhenUsed="1"/>
+    <w:lsdException w:name="Table List 5" w:semiHidden="1" w:unhideWhenUsed="1"/>
+    <w:lsdException w:name="Table List 6" w:semiHidden="1" w:unhideWhenUsed="1"/>
+    <w:lsdException w:name="Table List 7" w:semiHidden="1" w:unhideWhenUsed="1"/>
+    <w:lsdException w:name="Table List 8" w:semiHidden="1" w:unhideWhenUsed="1"/>
+    <w:lsdException w:name="Table 3D effects 1" w:semiHidden="1" w:unhideWhenUsed="1"/>
+    <w:lsdException w:name="Table 3D effects 2" w:semiHidden="1" w:unhideWhenUsed="1"/>
+    <w:lsdException w:name="Table 3D effects 3" w:semiHidden="1" w:unhideWhenUsed="1"/>
+    <w:lsdException w:name="Table Contemporary" w:semiHidden="1" w:unhideWhenUsed="1"/>
+    <w:lsdException w:name="Table Elegant" w:semiHidden="1" w:unhideWhenUsed="1"/>
+    <w:lsdException w:name="Table Professional" w:semiHidden="1" w:unhideWhenUsed="1"/>
+    <w:lsdException w:name="Table Subtle 1" w:semiHidden="1" w:unhideWhenUsed="1"/>
+    <w:lsdException w:name="Table Subtle 2" w:semiHidden="1" w:unhideWhenUsed="1"/>
+    <w:lsdException w:name="Table Web 1" w:semiHidden="1" w:unhideWhenUsed="1"/>
+    <w:lsdException w:name="Table Web 2" w:semiHidden="1" w:unhideWhenUsed="1"/>
+    <w:lsdException w:name="Table Web 3" w:semiHidden="1" w:unhideWhenUsed="1"/>
+    <w:lsdException w:name="Balloon Text" w:semiHidden="1" w:unhideWhenUsed="1"/>
+    <w:lsdException w:name="Table Grid" w:semiHidden="1" w:uiPriority="39" w:unhideWhenUsed="1"/>
+    <w:lsdException w:name="Table Theme" w:semiHidden="1" w:unhideWhenUsed="1"/>
+    <w:lsdException w:name="Placeholder Text" w:semiHidden="1"/>
+    <w:lsdException w:name="No Spacing" w:uiPriority="1" w:qFormat="1"/>
+    <w:lsdException w:name="Light Shading" w:uiPriority="60"/>
+    <w:lsdException w:name="Light List" w:uiPriority="61"/>
+    <w:lsdException w:name="Light Grid" w:uiPriority="62"/>
+    <w:lsdException w:name="Medium Shading 1" w:uiPriority="63"/>
+    <w:lsdException w:name="Medium Shading 2" w:uiPriority="64"/>
+    <w:lsdException w:name="Medium List 1" w:uiPriority="65"/>
+    <w:lsdException w:name="Medium List 2" w:uiPriority="66"/>
+    <w:lsdException w:name="Medium Grid 1" w:uiPriority="67"/>
+    <w:lsdException w:name="Medium Grid 2" w:uiPriority="68"/>
+    <w:lsdException w:name="Medium Grid 3" w:uiPriority="69"/>
+    <w:lsdException w:name="Dark List" w:uiPriority="70"/>
+    <w:lsdException w:name="Colorful Shading" w:uiPriority="71"/>
+    <w:lsdException w:name="Colorful List" w:uiPriority="72"/>
+    <w:lsdException w:name="Colorful Grid" w:uiPriority="73"/>
+    <w:lsdException w:name="Light Shading Accent 1" w:uiPriority="60"/>
+    <w:lsdException w:name="Light List Accent 1" w:uiPriority="61"/>
+    <w:lsdException w:name="Light Grid Accent 1" w:uiPriority="62"/>
+    <w:lsdException w:name="Medium Shading 1 Accent 1" w:uiPriority="63"/>
+    <w:lsdException w:name="Medium Shading 2 Accent 1" w:uiPriority="64"/>
+    <w:lsdException w:name="Medium List 1 Accent 1" w:uiPriority="65"/>
+    <w:lsdException w:name="Revision" w:semiHidden="1"/>
+    <w:lsdException w:name="List Paragraph" w:uiPriority="34" w:qFormat="1"/>
+    <w:lsdException w:name="Quote" w:uiPriority="29" w:qFormat="1"/>
+    <w:lsdException w:name="Intense Quote" w:uiPriority="30" w:qFormat="1"/>
+    <w:lsdException w:name="Medium List 2 Accent 1" w:uiPriority="66"/>
+    <w:lsdException w:name="Medium Grid 1 Accent 1" w:uiPriority="67"/>
+    <w:lsdException w:name="Medium Grid 2 Accent 1" w:uiPriority="68"/>
+    <w:lsdException w:name="Medium Grid 3 Accent 1" w:uiPriority="69"/>
+    <w:lsdException w:name="Dark List Accent 1" w:uiPriority="70"/>
+    <w:lsdException w:name="Colorful Shading Accent 1" w:uiPriority="71"/>
+    <w:lsdException w:name="Colorful List Accent 1" w:uiPriority="72"/>
+    <w:lsdException w:name="Colorful Grid Accent 1" w:uiPriority="73"/>
+    <w:lsdException w:name="Light Shading Accent 2" w:uiPriority="60"/>
+    <w:lsdException w:name="Light List Accent 2" w:uiPriority="61"/>
+    <w:lsdException w:name="Light Grid Accent 2" w:uiPriority="62"/>
+    <w:lsdException w:name="Medium Shading 1 Accent 2" w:uiPriority="63"/>
+    <w:lsdException w:name="Medium Shading 2 Accent 2" w:uiPriority="64"/>
+    <w:lsdException w:name="Medium List 1 Accent 2" w:uiPriority="65"/>
+    <w:lsdException w:name="Medium List 2 Accent 2" w:uiPriority="66"/>
+    <w:lsdException w:name="Medium Grid 1 Accent 2" w:uiPriority="67"/>
+    <w:lsdException w:name="Medium Grid 2 Accent 2" w:uiPriority="68"/>
+    <w:lsdException w:name="Medium Grid 3 Accent 2" w:uiPriority="69"/>
+    <w:lsdException w:name="Dark List Accent 2" w:uiPriority="70"/>
+    <w:lsdException w:name="Colorful Shading Accent 2" w:uiPriority="71"/>
+    <w:lsdException w:name="Colorful List Accent 2" w:uiPriority="72"/>
+    <w:lsdException w:name="Colorful Grid Accent 2" w:uiPriority="73"/>
+    <w:lsdException w:name="Light Shading Accent 3" w:uiPriority="60"/>
+    <w:lsdException w:name="Light List Accent 3" w:uiPriority="61"/>
+    <w:lsdException w:name="Light Grid Accent 3" w:uiPriority="62"/>
+    <w:lsdException w:name="Medium Shading 1 Accent 3" w:uiPriority="63"/>
+    <w:lsdException w:name="Medium Shading 2 Accent 3" w:uiPriority="64"/>
+    <w:lsdException w:name="Medium List 1 Accent 3" w:uiPriority="65"/>
+    <w:lsdException w:name="Medium List 2 Accent 3" w:uiPriority="66"/>
+    <w:lsdException w:name="Medium Grid 1 Accent 3" w:uiPriority="67"/>
+    <w:lsdException w:name="Medium Grid 2 Accent 3" w:uiPriority="68"/>
+    <w:lsdException w:name="Medium Grid 3 Accent 3" w:uiPriority="69"/>
+    <w:lsdException w:name="Dark List Accent 3" w:uiPriority="70"/>
+    <w:lsdException w:name="Colorful Shading Accent 3" w:uiPriority="71"/>
+    <w:lsdException w:name="Colorful List Accent 3" w:uiPriority="72"/>
+    <w:lsdException w:name="Colorful Grid Accent 3" w:uiPriority="73"/>
+    <w:lsdException w:name="Light Shading Accent 4" w:uiPriority="60"/>
+    <w:lsdException w:name="Light List Accent 4" w:uiPriority="61"/>
+    <w:lsdException w:name="Light Grid Accent 4" w:uiPriority="62"/>
+    <w:lsdException w:name="Medium Shading 1 Accent 4" w:uiPriority="63"/>
+    <w:lsdException w:name="Medium Shading 2 Accent 4" w:uiPriority="64"/>
+    <w:lsdException w:name="Medium List 1 Accent 4" w:uiPriority="65"/>
+    <w:lsdException w:name="Medium List 2 Accent 4" w:uiPriority="66"/>
+    <w:lsdException w:name="Medium Grid 1 Accent 4" w:uiPriority="67"/>
+    <w:lsdException w:name="Medium Grid 2 Accent 4" w:uiPriority="68"/>
+    <w:lsdException w:name="Medium Grid 3 Accent 4" w:uiPriority="69"/>
+    <w:lsdException w:name="Dark List Accent 4" w:uiPriority="70"/>
+    <w:lsdException w:name="Colorful Shading Accent 4" w:uiPriority="71"/>
+    <w:lsdException w:name="Colorful List Accent 4" w:uiPriority="72"/>
+    <w:lsdException w:name="Colorful Grid Accent 4" w:uiPriority="73"/>
+    <w:lsdException w:name="Light Shading Accent 5" w:uiPriority="60"/>
+    <w:lsdException w:name="Light List Accent 5" w:uiPriority="61"/>
+    <w:lsdException w:name="Light Grid Accent 5" w:uiPriority="62"/>
+    <w:lsdException w:name="Medium Shading 1 Accent 5" w:uiPriority="63"/>
+    <w:lsdException w:name="Medium Shading 2 Accent 5" w:uiPriority="64"/>
+    <w:lsdException w:name="Medium List 1 Accent 5" w:uiPriority="65"/>
+    <w:lsdException w:name="Medium List 2 Accent 5" w:uiPriority="66"/>
+    <w:lsdException w:name="Medium Grid 1 Accent 5" w:uiPriority="67"/>
+    <w:lsdException w:name="Medium Grid 2 Accent 5" w:uiPriority="68"/>
+    <w:lsdException w:name="Medium Grid 3 Accent 5" w:uiPriority="69"/>
+    <w:lsdException w:name="Dark List Accent 5" w:uiPriority="70"/>
+    <w:lsdException w:name="Colorful Shading Accent 5" w:uiPriority="71"/>
+    <w:lsdException w:name="Colorful List Accent 5" w:uiPriority="72"/>
+    <w:lsdException w:name="Colorful Grid Accent 5" w:uiPriority="73"/>
+    <w:lsdException w:name="Light Shading Accent 6" w:uiPriority="60"/>
+    <w:lsdException w:name="Light List Accent 6" w:uiPriority="61"/>
+    <w:lsdException w:name="Light Grid Accent 6" w:uiPriority="62"/>
+    <w:lsdException w:name="Medium Shading 1 Accent 6" w:uiPriority="63"/>
+    <w:lsdException w:name="Medium Shading 2 Accent 6" w:uiPriority="64"/>
+    <w:lsdException w:name="Medium List 1 Accent 6" w:uiPriority="65"/>
+    <w:lsdException w:name="Medium List 2 Accent 6" w:uiPriority="66"/>
+    <w:lsdException w:name="Medium Grid 1 Accent 6" w:uiPriority="67"/>
+    <w:lsdException w:name="Medium Grid 2 Accent 6" w:uiPriority="68"/>
+    <w:lsdException w:name="Medium Grid 3 Accent 6" w:uiPriority="69"/>
+    <w:lsdException w:name="Dark List Accent 6" w:uiPriority="70"/>
+    <w:lsdException w:name="Colorful Shading Accent 6" w:uiPriority="71"/>
+    <w:lsdException w:name="Colorful List Accent 6" w:uiPriority="72"/>
+    <w:lsdException w:name="Colorful Grid Accent 6" w:uiPriority="73"/>
+    <w:lsdException w:name="Subtle Emphasis" w:uiPriority="19" w:qFormat="1"/>
+    <w:lsdException w:name="Intense Emphasis" w:uiPriority="21" w:qFormat="1"/>
+    <w:lsdException w:name="Subtle Reference" w:uiPriority="31" w:qFormat="1"/>
+    <w:lsdException w:name="Intense Reference" w:uiPriority="32" w:qFormat="1"/>
+    <w:lsdException w:name="Book Title" w:uiPriority="33" w:qFormat="1"/>
+    <w:lsdException w:name="Bibliography" w:semiHidden="1" w:uiPriority="37" w:unhideWhenUsed="1"/>
+    <w:lsdException w:name="TOC Heading" w:semiHidden="1" w:uiPriority="39" w:unhideWhenUsed="1" w:qFormat="1"/>
+    <w:lsdException w:name="Plain Table 1" w:uiPriority="41"/>
+    <w:lsdException w:name="Plain Table 2" w:uiPriority="42"/>
+    <w:lsdException w:name="Plain Table 3" w:uiPriority="43"/>
+    <w:lsdException w:name="Plain Table 4" w:uiPriority="44"/>
+    <w:lsdException w:name="Plain Table 5" w:uiPriority="45"/>
+    <w:lsdException w:name="Grid Table Light" w:uiPriority="40"/>
+    <w:lsdException w:name="Grid Table 1 Light" w:uiPriority="46"/>
+    <w:lsdException w:name="Grid Table 2" w:uiPriority="47"/>
+    <w:lsdException w:name="Grid Table 3" w:uiPriority="48"/>
+    <w:lsdException w:name="Grid Table 4" w:uiPriority="49"/>
+    <w:lsdException w:name="Grid Table 5 Dark" w:uiPriority="50"/>
+    <w:lsdException w:name="Grid Table 6 Colorful" w:uiPriority="51"/>
+    <w:lsdException w:name="Grid Table 7 Colorful" w:uiPriority="52"/>
+    <w:lsdException w:name="Grid Table 1 Light Accent 1" w:uiPriority="46"/>
+    <w:lsdException w:name="Grid Table 2 Accent 1" w:uiPriority="47"/>
+    <w:lsdException w:name="Grid Table 3 Accent 1" w:uiPriority="48"/>
+    <w:lsdException w:name="Grid Table 4 Accent 1" w:uiPriority="49"/>
+    <w:lsdException w:name="Grid Table 5 Dark Accent 1" w:uiPriority="50"/>
+    <w:lsdException w:name="Grid Table 6 Colorful Accent 1" w:uiPriority="51"/>
+    <w:lsdException w:name="Grid Table 7 Colorful Accent 1" w:uiPriority="52"/>
+    <w:lsdException w:name="Grid Table 1 Light Accent 2" w:uiPriority="46"/>
+    <w:lsdException w:name="Grid Table 2 Accent 2" w:uiPriority="47"/>
+    <w:lsdException w:name="Grid Table 3 Accent 2" w:uiPriority="48"/>
+    <w:lsdException w:name="Grid Table 4 Accent 2" w:uiPriority="49"/>
+    <w:lsdException w:name="Grid Table 5 Dark Accent 2" w:uiPriority="50"/>
+    <w:lsdException w:name="Grid Table 6 Colorful Accent 2" w:uiPriority="51"/>
+    <w:lsdException w:name="Grid Table 7 Colorful Accent 2" w:uiPriority="52"/>
+    <w:lsdException w:name="Grid Table 1 Light Accent 3" w:uiPriority="46"/>
+    <w:lsdException w:name="Grid Table 2 Accent 3" w:uiPriority="47"/>
+    <w:lsdException w:name="Grid Table 3 Accent 3" w:uiPriority="48"/>
+    <w:lsdException w:name="Grid Table 4 Accent 3" w:uiPriority="49"/>
+    <w:lsdException w:name="Grid Table 5 Dark Accent 3" w:uiPriority="50"/>
+    <w:lsdException w:name="Grid Table 6 Colorful Accent 3" w:uiPriority="51"/>
+    <w:lsdException w:name="Grid Table 7 Colorful Accent 3" w:uiPriority="52"/>
+    <w:lsdException w:name="Grid Table 1 Light Accent 4" w:uiPriority="46"/>
+    <w:lsdException w:name="Grid Table 2 Accent 4" w:uiPriority="47"/>
+    <w:lsdException w:name="Grid Table 3 Accent 4" w:uiPriority="48"/>
+    <w:lsdException w:name="Grid Table 4 Accent 4" w:uiPriority="49"/>
+    <w:lsdException w:name="Grid Table 5 Dark Accent 4" w:uiPriority="50"/>
+    <w:lsdException w:name="Grid Table 6 Colorful Accent 4" w:uiPriority="51"/>
+    <w:lsdException w:name="Grid Table 7 Colorful Accent 4" w:uiPriority="52"/>
+    <w:lsdException w:name="Grid Table 1 Light Accent 5" w:uiPriority="46"/>
+    <w:lsdException w:name="Grid Table 2 Accent 5" w:uiPriority="47"/>
+    <w:lsdException w:name="Grid Table 3 Accent 5" w:uiPriority="48"/>
+    <w:lsdException w:name="Grid Table 4 Accent 5" w:uiPriority="49"/>
+    <w:lsdException w:name="Grid Table 5 Dark Accent 5" w:uiPriority="50"/>
+    <w:lsdException w:name="Grid Table 6 Colorful Accent 5" w:uiPriority="51"/>
+    <w:lsdException w:name="Grid Table 7 Colorful Accent 5" w:uiPriority="52"/>
+    <w:lsdException w:name="Grid Table 1 Light Accent 6" w:uiPriority="46"/>
+    <w:lsdException w:name="Grid Table 2 Accent 6" w:uiPriority="47"/>
+    <w:lsdException w:name="Grid Table 3 Accent 6" w:uiPriority="48"/>
+    <w:lsdException w:name="Grid Table 4 Accent 6" w:uiPriority="49"/>
+    <w:lsdException w:name="Grid Table 5 Dark Accent 6" w:uiPriority="50"/>
+    <w:lsdException w:name="Grid Table 6 Colorful Accent 6" w:uiPriority="51"/>
+    <w:lsdException w:name="Grid Table 7 Colorful Accent 6" w:uiPriority="52"/>
+    <w:lsdException w:name="List Table 1 Light" w:uiPriority="46"/>
+    <w:lsdException w:name="List Table 2" w:uiPriority="47"/>
+    <w:lsdException w:name="List Table 3" w:uiPriority="48"/>
+    <w:lsdException w:name="List Table 4" w:uiPriority="49"/>
+    <w:lsdException w:name="List Table 5 Dark" w:uiPriority="50"/>
+    <w:lsdException w:name="List Table 6 Colorful" w:uiPriority="51"/>
+    <w:lsdException w:name="List Table 7 Colorful" w:uiPriority="52"/>
+    <w:lsdException w:name="List Table 1 Light Accent 1" w:uiPriority="46"/>
+    <w:lsdException w:name="List Table 2 Accent 1" w:uiPriority="47"/>
+    <w:lsdException w:name="List Table 3 Accent 1" w:uiPriority="48"/>
+    <w:lsdException w:name="List Table 4 Accent 1" w:uiPriority="49"/>
+    <w:lsdException w:name="List Table 5 Dark Accent 1" w:uiPriority="50"/>
+    <w:lsdException w:name="List Table 6 Colorful Accent 1" w:uiPriority="51"/>
+    <w:lsdException w:name="List Table 7 Colorful Accent 1" w:uiPriority="52"/>
+    <w:lsdException w:name="List Table 1 Light Accent 2" w:uiPriority="46"/>
+    <w:lsdException w:name="List Table 2 Accent 2" w:uiPriority="47"/>
+    <w:lsdException w:name="List Table 3 Accent 2" w:uiPriority="48"/>
+    <w:lsdException w:name="List Table 4 Accent 2" w:uiPriority="49"/>
+    <w:lsdException w:name="List Table 5 Dark Accent 2" w:uiPriority="50"/>
+    <w:lsdException w:name="List Table 6 Colorful Accent 2" w:uiPriority="51"/>
+    <w:lsdException w:name="List Table 7 Colorful Accent 2" w:uiPriority="52"/>
+    <w:lsdException w:name="List Table 1 Light Accent 3" w:uiPriority="46"/>
+    <w:lsdException w:name="List Table 2 Accent 3" w:uiPriority="47"/>
+    <w:lsdException w:name="List Table 3 Accent 3" w:uiPriority="48"/>
+    <w:lsdException w:name="List Table 4 Accent 3" w:uiPriority="49"/>
+    <w:lsdException w:name="List Table 5 Dark Accent 3" w:uiPriority="50"/>
+    <w:lsdException w:name="List Table 6 Colorful Accent 3" w:uiPriority="51"/>
+    <w:lsdException w:name="List Table 7 Colorful Accent 3" w:uiPriority="52"/>
+    <w:lsdException w:name="List Table 1 Light Accent 4" w:uiPriority="46"/>
+    <w:lsdException w:name="List Table 2 Accent 4" w:uiPriority="47"/>
+    <w:lsdException w:name="List Table 3 Accent 4" w:uiPriority="48"/>
+    <w:lsdException w:name="List Table 4 Accent 4" w:uiPriority="49"/>
+    <w:lsdException w:name="List Table 5 Dark Accent 4" w:uiPriority="50"/>
+    <w:lsdException w:name="List Table 6 Colorful Accent 4" w:uiPriority="51"/>
+    <w:lsdException w:name="List Table 7 Colorful Accent 4" w:uiPriority="52"/>
+    <w:lsdException w:name="List Table 1 Light Accent 5" w:uiPriority="46"/>
+    <w:lsdException w:name="List Table 2 Accent 5" w:uiPriority="47"/>
+    <w:lsdException w:name="List Table 3 Accent 5" w:uiPriority="48"/>
+    <w:lsdException w:name="List Table 4 Accent 5" w:uiPriority="49"/>
+    <w:lsdException w:name="List Table 5 Dark Accent 5" w:uiPriority="50"/>
+    <w:lsdException w:name="List Table 6 Colorful Accent 5" w:uiPriority="51"/>
+    <w:lsdException w:name="List Table 7 Colorful Accent 5" w:uiPriority="52"/>
+    <w:lsdException w:name="List Table 1 Light Accent 6" w:uiPriority="46"/>
+    <w:lsdException w:name="List Table 2 Accent 6" w:uiPriority="47"/>
+    <w:lsdException w:name="List Table 3 Accent 6" w:uiPriority="48"/>
+    <w:lsdException w:name="List Table 4 Accent 6" w:uiPriority="49"/>
+    <w:lsdException w:name="List Table 5 Dark Accent 6" w:uiPriority="50"/>
+    <w:lsdException w:name="List Table 6 Colorful Accent 6" w:uiPriority="51"/>
+    <w:lsdException w:name="List Table 7 Colorful Accent 6" w:uiPriority="52"/>
+    <w:lsdException w:name="Mention" w:semiHidden="1" w:unhideWhenUsed="1"/>
+    <w:lsdException w:name="Smart Hyperlink" w:semiHidden="1" w:unhideWhenUsed="1"/>
+    <w:lsdException w:name="Hashtag" w:semiHidden="1" w:unhideWhenUsed="1"/>
+    <w:lsdException w:name="Unresolved Mention" w:semiHidden="1" w:unhideWhenUsed="1"/>
+    <w:lsdException w:name="Smart Link" w:semiHidden="1" w:unhideWhenUsed="1"/>
   </w:latentStyles>
   <w:style w:type="paragraph" w:default="1" w:styleId="Normal">
     <w:name w:val="Normal"/>
@@ -4121,7 +4146,7 @@
   <a:extraClrSchemeLst/>
   <a:extLst>
     <a:ext uri="{05A4C25C-085E-4340-85A3-A5531E510DB2}">
-      <thm15:themeFamily xmlns:thm15="http://schemas.microsoft.com/office/thememl/2012/main" xmlns="" name="Office Theme" id="{62F939B6-93AF-4DB8-9C6B-D6C7DFDC589F}" vid="{4A3C46E8-61CC-4603-A589-7422A47A8E4A}"/>
+      <thm15:themeFamily xmlns:thm15="http://schemas.microsoft.com/office/thememl/2012/main" name="Office Theme" id="{62F939B6-93AF-4DB8-9C6B-D6C7DFDC589F}" vid="{4A3C46E8-61CC-4603-A589-7422A47A8E4A}"/>
     </a:ext>
   </a:extLst>
 </a:theme>

</xml_diff>

<commit_message>
chart added to intro
</commit_message>
<xml_diff>
--- a/Walter/TripReports/Book_00_Intro.docx
+++ b/Walter/TripReports/Book_00_Intro.docx
@@ -3888,56 +3888,7 @@
           <w:sz w:val="24"/>
           <w:szCs w:val="24"/>
         </w:rPr>
-        <w:t xml:space="preserve">Returning from the August 2019 highpointing trip, where I tagged four summits, </w:t>
-      </w:r>
-      <w:r>
-        <w:rPr>
-          <w:sz w:val="24"/>
-          <w:szCs w:val="24"/>
-        </w:rPr>
-        <w:t xml:space="preserve">I realized eighteen years had already slipped away from the time I </w:t>
-      </w:r>
-      <w:r>
-        <w:rPr>
-          <w:sz w:val="24"/>
-          <w:szCs w:val="24"/>
-        </w:rPr>
-        <w:t xml:space="preserve">had </w:t>
-      </w:r>
-      <w:r>
-        <w:rPr>
-          <w:sz w:val="24"/>
-          <w:szCs w:val="24"/>
-        </w:rPr>
-        <w:t>reached my first state highpoint</w:t>
-      </w:r>
-      <w:r>
-        <w:rPr>
-          <w:sz w:val="24"/>
-          <w:szCs w:val="24"/>
-        </w:rPr>
-        <w:t xml:space="preserve">.  I decided then </w:t>
-      </w:r>
-      <w:r>
-        <w:rPr>
-          <w:sz w:val="24"/>
-          <w:szCs w:val="24"/>
-        </w:rPr>
-        <w:t xml:space="preserve">it would be neat to accomplish all fifty within a </w:t>
-      </w:r>
-      <w:r>
-        <w:rPr>
-          <w:sz w:val="24"/>
-          <w:szCs w:val="24"/>
-        </w:rPr>
-        <w:t>twenty-year</w:t>
-      </w:r>
-      <w:r>
-        <w:rPr>
-          <w:sz w:val="24"/>
-          <w:szCs w:val="24"/>
-        </w:rPr>
-        <w:t xml:space="preserve"> time frame.</w:t>
+        <w:t>Returning from the August 2019 highpointing trip, where I tagged four summits, I realized eighteen years had already slipped away from the time I had reached my first state highpoint.  I decided then it would be neat to accomplish all fifty within a twenty-year time frame.</w:t>
       </w:r>
       <w:r>
         <w:rPr>
@@ -4463,6 +4414,120 @@
           <w:highlight w:val="yellow"/>
         </w:rPr>
         <w:t>…</w:t>
+      </w:r>
+    </w:p>
+    <w:p>
+      <w:pPr>
+        <w:rPr>
+          <w:sz w:val="24"/>
+          <w:szCs w:val="24"/>
+        </w:rPr>
+      </w:pPr>
+    </w:p>
+    <w:p>
+      <w:pPr>
+        <w:rPr>
+          <w:sz w:val="24"/>
+          <w:szCs w:val="24"/>
+        </w:rPr>
+      </w:pPr>
+      <w:r>
+        <w:rPr>
+          <w:noProof/>
+          <w:sz w:val="24"/>
+          <w:szCs w:val="24"/>
+        </w:rPr>
+        <w:drawing>
+          <wp:inline distT="0" distB="0" distL="0" distR="0" wp14:anchorId="6D2A6BB1" wp14:editId="2081C037">
+            <wp:extent cx="5943600" cy="3505200"/>
+            <wp:effectExtent l="0" t="0" r="0" b="0"/>
+            <wp:docPr id="2" name="Picture 2" descr="Chart, timeline&#10;&#10;Description automatically generated"/>
+            <wp:cNvGraphicFramePr>
+              <a:graphicFrameLocks xmlns:a="http://schemas.openxmlformats.org/drawingml/2006/main" noChangeAspect="1"/>
+            </wp:cNvGraphicFramePr>
+            <a:graphic xmlns:a="http://schemas.openxmlformats.org/drawingml/2006/main">
+              <a:graphicData uri="http://schemas.openxmlformats.org/drawingml/2006/picture">
+                <pic:pic xmlns:pic="http://schemas.openxmlformats.org/drawingml/2006/picture">
+                  <pic:nvPicPr>
+                    <pic:cNvPr id="2" name="Picture 2" descr="Chart, timeline&#10;&#10;Description automatically generated"/>
+                    <pic:cNvPicPr/>
+                  </pic:nvPicPr>
+                  <pic:blipFill>
+                    <a:blip r:embed="rId5">
+                      <a:extLst>
+                        <a:ext uri="{28A0092B-C50C-407E-A947-70E740481C1C}">
+                          <a14:useLocalDpi xmlns:a14="http://schemas.microsoft.com/office/drawing/2010/main" val="0"/>
+                        </a:ext>
+                      </a:extLst>
+                    </a:blip>
+                    <a:stretch>
+                      <a:fillRect/>
+                    </a:stretch>
+                  </pic:blipFill>
+                  <pic:spPr>
+                    <a:xfrm>
+                      <a:off x="0" y="0"/>
+                      <a:ext cx="5943600" cy="3505200"/>
+                    </a:xfrm>
+                    <a:prstGeom prst="rect">
+                      <a:avLst/>
+                    </a:prstGeom>
+                  </pic:spPr>
+                </pic:pic>
+              </a:graphicData>
+            </a:graphic>
+          </wp:inline>
+        </w:drawing>
+      </w:r>
+    </w:p>
+    <w:p>
+      <w:pPr>
+        <w:rPr>
+          <w:sz w:val="24"/>
+          <w:szCs w:val="24"/>
+        </w:rPr>
+      </w:pPr>
+      <w:r>
+        <w:rPr>
+          <w:sz w:val="24"/>
+          <w:szCs w:val="24"/>
+          <w:highlight w:val="yellow"/>
+        </w:rPr>
+        <w:t xml:space="preserve">A per year comparison of HP counts (in blue) to HP effort (in red).  Just </w:t>
+      </w:r>
+      <w:r>
+        <w:rPr>
+          <w:sz w:val="24"/>
+          <w:szCs w:val="24"/>
+          <w:highlight w:val="yellow"/>
+        </w:rPr>
+        <w:t>because</w:t>
+      </w:r>
+      <w:r>
+        <w:rPr>
+          <w:sz w:val="24"/>
+          <w:szCs w:val="24"/>
+          <w:highlight w:val="yellow"/>
+        </w:rPr>
+        <w:t xml:space="preserve"> you do a lot of HPs in one year </w:t>
+      </w:r>
+      <w:proofErr w:type="gramStart"/>
+      <w:r>
+        <w:rPr>
+          <w:sz w:val="24"/>
+          <w:szCs w:val="24"/>
+          <w:highlight w:val="yellow"/>
+        </w:rPr>
+        <w:t>doesn't</w:t>
+      </w:r>
+      <w:proofErr w:type="gramEnd"/>
+      <w:r>
+        <w:rPr>
+          <w:sz w:val="24"/>
+          <w:szCs w:val="24"/>
+          <w:highlight w:val="yellow"/>
+        </w:rPr>
+        <w:t xml:space="preserve"> mean you have done most of the job.  Ignoring zero years, my third smallest effort year was 2020 yet it is my highest count year.  In contrast my largest effort year tied as my second lowest count year with 2 HPs.</w:t>
       </w:r>
     </w:p>
     <w:sectPr>

</xml_diff>